<commit_message>
First draft of Specific Aims page
</commit_message>
<xml_diff>
--- a/template.docx
+++ b/template.docx
@@ -1,11 +1,8 @@
 
 <file path=word/document.xml><?xml version="1.0" encoding="utf-8"?>
-<w:document xmlns:wpc="http://schemas.microsoft.com/office/word/2010/wordprocessingCanvas" xmlns:mo="http://schemas.microsoft.com/office/mac/office/2008/main" xmlns:mc="http://schemas.openxmlformats.org/markup-compatibility/2006" xmlns:mv="urn:schemas-microsoft-com:mac:vml" xmlns:o="urn:schemas-microsoft-com:office:office" xmlns:r="http://schemas.openxmlformats.org/officeDocument/2006/relationships" xmlns:m="http://schemas.openxmlformats.org/officeDocument/2006/math" xmlns:v="urn:schemas-microsoft-com:vml" xmlns:wp14="http://schemas.microsoft.com/office/word/2010/wordprocessingDrawing" xmlns:wp="http://schemas.openxmlformats.org/drawingml/2006/wordprocessingDrawing" xmlns:w10="urn:schemas-microsoft-com:office:word" xmlns:w="http://schemas.openxmlformats.org/wordprocessingml/2006/main" xmlns:w14="http://schemas.microsoft.com/office/word/2010/wordml" xmlns:wpg="http://schemas.microsoft.com/office/word/2010/wordprocessingGroup" xmlns:wpi="http://schemas.microsoft.com/office/word/2010/wordprocessingInk" xmlns:wne="http://schemas.microsoft.com/office/word/2006/wordml" xmlns:wps="http://schemas.microsoft.com/office/word/2010/wordprocessingShape" mc:Ignorable="w14 wp14">
+<w:document xmlns:wpc="http://schemas.microsoft.com/office/word/2010/wordprocessingCanvas" xmlns:cx="http://schemas.microsoft.com/office/drawing/2014/chartex" xmlns:cx1="http://schemas.microsoft.com/office/drawing/2015/9/8/chartex" xmlns:cx2="http://schemas.microsoft.com/office/drawing/2015/10/21/chartex" xmlns:cx3="http://schemas.microsoft.com/office/drawing/2016/5/9/chartex" xmlns:cx4="http://schemas.microsoft.com/office/drawing/2016/5/10/chartex" xmlns:cx5="http://schemas.microsoft.com/office/drawing/2016/5/11/chartex" xmlns:cx6="http://schemas.microsoft.com/office/drawing/2016/5/12/chartex" xmlns:cx7="http://schemas.microsoft.com/office/drawing/2016/5/13/chartex" xmlns:cx8="http://schemas.microsoft.com/office/drawing/2016/5/14/chartex" xmlns:mc="http://schemas.openxmlformats.org/markup-compatibility/2006" xmlns:aink="http://schemas.microsoft.com/office/drawing/2016/ink" xmlns:am3d="http://schemas.microsoft.com/office/drawing/2017/model3d" xmlns:o="urn:schemas-microsoft-com:office:office" xmlns:r="http://schemas.openxmlformats.org/officeDocument/2006/relationships" xmlns:m="http://schemas.openxmlformats.org/officeDocument/2006/math" xmlns:v="urn:schemas-microsoft-com:vml" xmlns:wp14="http://schemas.microsoft.com/office/word/2010/wordprocessingDrawing" xmlns:wp="http://schemas.openxmlformats.org/drawingml/2006/wordprocessingDrawing" xmlns:w10="urn:schemas-microsoft-com:office:word" xmlns:w="http://schemas.openxmlformats.org/wordprocessingml/2006/main" xmlns:w14="http://schemas.microsoft.com/office/word/2010/wordml" xmlns:w15="http://schemas.microsoft.com/office/word/2012/wordml" xmlns:w16cex="http://schemas.microsoft.com/office/word/2018/wordml/cex" xmlns:w16cid="http://schemas.microsoft.com/office/word/2016/wordml/cid" xmlns:w16="http://schemas.microsoft.com/office/word/2018/wordml" xmlns:w16se="http://schemas.microsoft.com/office/word/2015/wordml/symex" xmlns:wpg="http://schemas.microsoft.com/office/word/2010/wordprocessingGroup" xmlns:wpi="http://schemas.microsoft.com/office/word/2010/wordprocessingInk" xmlns:wne="http://schemas.microsoft.com/office/word/2006/wordml" xmlns:wps="http://schemas.microsoft.com/office/word/2010/wordprocessingShape" mc:Ignorable="w14 w15 w16se w16cid w16 w16cex wp14">
   <w:body>
-    <w:p>
-      <w:bookmarkStart w:id="0" w:name="_GoBack"/>
-      <w:bookmarkEnd w:id="0"/>
-    </w:p>
+    <w:p/>
     <w:sectPr>
       <w:pgSz w:w="12240" w:h="15840"/>
       <w:pgMar w:top="720" w:right="720" w:bottom="720" w:left="720" w:header="720" w:footer="720" w:gutter="0"/>
@@ -16,8 +13,8 @@
 </file>
 
 <file path=word/numbering.xml><?xml version="1.0" encoding="utf-8"?>
-<w:numbering xmlns:wpc="http://schemas.microsoft.com/office/word/2010/wordprocessingCanvas" xmlns:mo="http://schemas.microsoft.com/office/mac/office/2008/main" xmlns:mc="http://schemas.openxmlformats.org/markup-compatibility/2006" xmlns:mv="urn:schemas-microsoft-com:mac:vml" xmlns:o="urn:schemas-microsoft-com:office:office" xmlns:r="http://schemas.openxmlformats.org/officeDocument/2006/relationships" xmlns:m="http://schemas.openxmlformats.org/officeDocument/2006/math" xmlns:v="urn:schemas-microsoft-com:vml" xmlns:wp14="http://schemas.microsoft.com/office/word/2010/wordprocessingDrawing" xmlns:wp="http://schemas.openxmlformats.org/drawingml/2006/wordprocessingDrawing" xmlns:w10="urn:schemas-microsoft-com:office:word" xmlns:w="http://schemas.openxmlformats.org/wordprocessingml/2006/main" xmlns:w14="http://schemas.microsoft.com/office/word/2010/wordml" xmlns:wpg="http://schemas.microsoft.com/office/word/2010/wordprocessingGroup" xmlns:wpi="http://schemas.microsoft.com/office/word/2010/wordprocessingInk" xmlns:wne="http://schemas.microsoft.com/office/word/2006/wordml" xmlns:wps="http://schemas.microsoft.com/office/word/2010/wordprocessingShape" mc:Ignorable="w14 wp14">
-  <w:abstractNum w:abstractNumId="0">
+<w:numbering xmlns:wpc="http://schemas.microsoft.com/office/word/2010/wordprocessingCanvas" xmlns:cx="http://schemas.microsoft.com/office/drawing/2014/chartex" xmlns:cx1="http://schemas.microsoft.com/office/drawing/2015/9/8/chartex" xmlns:cx2="http://schemas.microsoft.com/office/drawing/2015/10/21/chartex" xmlns:cx3="http://schemas.microsoft.com/office/drawing/2016/5/9/chartex" xmlns:cx4="http://schemas.microsoft.com/office/drawing/2016/5/10/chartex" xmlns:cx5="http://schemas.microsoft.com/office/drawing/2016/5/11/chartex" xmlns:cx6="http://schemas.microsoft.com/office/drawing/2016/5/12/chartex" xmlns:cx7="http://schemas.microsoft.com/office/drawing/2016/5/13/chartex" xmlns:cx8="http://schemas.microsoft.com/office/drawing/2016/5/14/chartex" xmlns:mc="http://schemas.openxmlformats.org/markup-compatibility/2006" xmlns:aink="http://schemas.microsoft.com/office/drawing/2016/ink" xmlns:am3d="http://schemas.microsoft.com/office/drawing/2017/model3d" xmlns:o="urn:schemas-microsoft-com:office:office" xmlns:r="http://schemas.openxmlformats.org/officeDocument/2006/relationships" xmlns:m="http://schemas.openxmlformats.org/officeDocument/2006/math" xmlns:v="urn:schemas-microsoft-com:vml" xmlns:wp14="http://schemas.microsoft.com/office/word/2010/wordprocessingDrawing" xmlns:wp="http://schemas.openxmlformats.org/drawingml/2006/wordprocessingDrawing" xmlns:w10="urn:schemas-microsoft-com:office:word" xmlns:w="http://schemas.openxmlformats.org/wordprocessingml/2006/main" xmlns:w14="http://schemas.microsoft.com/office/word/2010/wordml" xmlns:w15="http://schemas.microsoft.com/office/word/2012/wordml" xmlns:w16cex="http://schemas.microsoft.com/office/word/2018/wordml/cex" xmlns:w16cid="http://schemas.microsoft.com/office/word/2016/wordml/cid" xmlns:w16="http://schemas.microsoft.com/office/word/2018/wordml" xmlns:w16se="http://schemas.microsoft.com/office/word/2015/wordml/symex" xmlns:wpg="http://schemas.microsoft.com/office/word/2010/wordprocessingGroup" xmlns:wpi="http://schemas.microsoft.com/office/word/2010/wordprocessingInk" xmlns:wne="http://schemas.microsoft.com/office/word/2006/wordml" xmlns:wps="http://schemas.microsoft.com/office/word/2010/wordprocessingShape" mc:Ignorable="w14 w15 w16se w16cid w16 w16cex wp14">
+  <w:abstractNum w:abstractNumId="0" w15:restartNumberingAfterBreak="0">
     <w:nsid w:val="A0E1CCFF"/>
     <w:multiLevelType w:val="multilevel"/>
     <w:tmpl w:val="DC8A3566"/>
@@ -109,7 +106,7 @@
       <w:lvlJc w:val="left"/>
     </w:lvl>
   </w:abstractNum>
-  <w:abstractNum w:abstractNumId="1">
+  <w:abstractNum w:abstractNumId="1" w15:restartNumberingAfterBreak="0">
     <w:nsid w:val="E17F69BA"/>
     <w:multiLevelType w:val="multilevel"/>
     <w:tmpl w:val="AB4AAC76"/>
@@ -201,7 +198,7 @@
       <w:lvlJc w:val="left"/>
     </w:lvl>
   </w:abstractNum>
-  <w:abstractNum w:abstractNumId="2">
+  <w:abstractNum w:abstractNumId="2" w15:restartNumberingAfterBreak="0">
     <w:nsid w:val="FFFFFF83"/>
     <w:multiLevelType w:val="singleLevel"/>
     <w:tmpl w:val="58C628EE"/>
@@ -221,7 +218,7 @@
       </w:rPr>
     </w:lvl>
   </w:abstractNum>
-  <w:abstractNum w:abstractNumId="3">
+  <w:abstractNum w:abstractNumId="3" w15:restartNumberingAfterBreak="0">
     <w:nsid w:val="FFFFFF88"/>
     <w:multiLevelType w:val="singleLevel"/>
     <w:tmpl w:val="718C6ED0"/>
@@ -239,7 +236,7 @@
       </w:pPr>
     </w:lvl>
   </w:abstractNum>
-  <w:abstractNum w:abstractNumId="4">
+  <w:abstractNum w:abstractNumId="4" w15:restartNumberingAfterBreak="0">
     <w:nsid w:val="FFFFFF89"/>
     <w:multiLevelType w:val="singleLevel"/>
     <w:tmpl w:val="9C84EAA6"/>
@@ -260,7 +257,7 @@
       </w:rPr>
     </w:lvl>
   </w:abstractNum>
-  <w:abstractNum w:abstractNumId="5">
+  <w:abstractNum w:abstractNumId="5" w15:restartNumberingAfterBreak="0">
     <w:nsid w:val="0D565410"/>
     <w:multiLevelType w:val="hybridMultilevel"/>
     <w:tmpl w:val="5D54E45E"/>
@@ -373,7 +370,7 @@
       </w:rPr>
     </w:lvl>
   </w:abstractNum>
-  <w:abstractNum w:abstractNumId="6">
+  <w:abstractNum w:abstractNumId="6" w15:restartNumberingAfterBreak="0">
     <w:nsid w:val="47566BC7"/>
     <w:multiLevelType w:val="multilevel"/>
     <w:tmpl w:val="0409001D"/>
@@ -459,7 +456,7 @@
       </w:pPr>
     </w:lvl>
   </w:abstractNum>
-  <w:abstractNum w:abstractNumId="7">
+  <w:abstractNum w:abstractNumId="7" w15:restartNumberingAfterBreak="0">
     <w:nsid w:val="536E5C0E"/>
     <w:multiLevelType w:val="multilevel"/>
     <w:tmpl w:val="0409001F"/>
@@ -573,7 +570,7 @@
 </file>
 
 <file path=word/styles.xml><?xml version="1.0" encoding="utf-8"?>
-<w:styles xmlns:mc="http://schemas.openxmlformats.org/markup-compatibility/2006" xmlns:r="http://schemas.openxmlformats.org/officeDocument/2006/relationships" xmlns:w="http://schemas.openxmlformats.org/wordprocessingml/2006/main" xmlns:w14="http://schemas.microsoft.com/office/word/2010/wordml" mc:Ignorable="w14">
+<w:styles xmlns:mc="http://schemas.openxmlformats.org/markup-compatibility/2006" xmlns:r="http://schemas.openxmlformats.org/officeDocument/2006/relationships" xmlns:w="http://schemas.openxmlformats.org/wordprocessingml/2006/main" xmlns:w14="http://schemas.microsoft.com/office/word/2010/wordml" xmlns:w15="http://schemas.microsoft.com/office/word/2012/wordml" xmlns:w16cex="http://schemas.microsoft.com/office/word/2018/wordml/cex" xmlns:w16cid="http://schemas.microsoft.com/office/word/2016/wordml/cid" xmlns:w16="http://schemas.microsoft.com/office/word/2018/wordml" xmlns:w16se="http://schemas.microsoft.com/office/word/2015/wordml/symex" mc:Ignorable="w14 w15 w16se w16cid w16 w16cex">
   <w:docDefaults>
     <w:rPrDefault>
       <w:rPr>
@@ -583,605 +580,386 @@
     </w:rPrDefault>
     <w:pPrDefault/>
   </w:docDefaults>
-  <w:latentStyles w:defLockedState="0" w:defUIPriority="99" w:defSemiHidden="1" w:defUnhideWhenUsed="1" w:defQFormat="0" w:count="276">
-    <w:lsdException w:name="Normal" w:semiHidden="0" w:uiPriority="0" w:unhideWhenUsed="0" w:qFormat="1"/>
-    <w:lsdException w:name="heading 1" w:semiHidden="0" w:uiPriority="9" w:unhideWhenUsed="0" w:qFormat="1"/>
-    <w:lsdException w:name="heading 2" w:uiPriority="9" w:qFormat="1"/>
-    <w:lsdException w:name="heading 3" w:uiPriority="9" w:qFormat="1"/>
-    <w:lsdException w:name="heading 4" w:uiPriority="9" w:qFormat="1"/>
-    <w:lsdException w:name="heading 5" w:uiPriority="9" w:qFormat="1"/>
-    <w:lsdException w:name="heading 6" w:uiPriority="9" w:qFormat="1"/>
-    <w:lsdException w:name="heading 7" w:uiPriority="9" w:qFormat="1"/>
-    <w:lsdException w:name="heading 8" w:uiPriority="9" w:qFormat="1"/>
-    <w:lsdException w:name="heading 9" w:uiPriority="9" w:qFormat="1"/>
-    <w:lsdException w:name="toc 1" w:uiPriority="39"/>
-    <w:lsdException w:name="toc 2" w:uiPriority="39"/>
-    <w:lsdException w:name="toc 3" w:uiPriority="39"/>
-    <w:lsdException w:name="toc 4" w:uiPriority="39"/>
-    <w:lsdException w:name="toc 5" w:uiPriority="39"/>
-    <w:lsdException w:name="toc 6" w:uiPriority="39"/>
-    <w:lsdException w:name="toc 7" w:uiPriority="39"/>
-    <w:lsdException w:name="toc 8" w:uiPriority="39"/>
-    <w:lsdException w:name="toc 9" w:uiPriority="39"/>
-    <w:lsdException w:name="caption" w:uiPriority="35" w:qFormat="1"/>
-    <w:lsdException w:name="Title" w:semiHidden="0" w:uiPriority="10" w:unhideWhenUsed="0" w:qFormat="1"/>
-    <w:lsdException w:name="Default Paragraph Font" w:uiPriority="1"/>
-    <w:lsdException w:name="Subtitle" w:semiHidden="0" w:uiPriority="11" w:unhideWhenUsed="0" w:qFormat="1"/>
-    <w:lsdException w:name="Strong" w:semiHidden="0" w:uiPriority="22" w:unhideWhenUsed="0" w:qFormat="1"/>
-    <w:lsdException w:name="Emphasis" w:semiHidden="0" w:uiPriority="20" w:unhideWhenUsed="0" w:qFormat="1"/>
-    <w:lsdException w:name="Table Grid" w:semiHidden="0" w:uiPriority="59" w:unhideWhenUsed="0"/>
-    <w:lsdException w:name="Placeholder Text" w:unhideWhenUsed="0"/>
-    <w:lsdException w:name="No Spacing" w:semiHidden="0" w:uiPriority="1" w:unhideWhenUsed="0" w:qFormat="1"/>
-    <w:lsdException w:name="Light Shading" w:semiHidden="0" w:uiPriority="60" w:unhideWhenUsed="0"/>
-    <w:lsdException w:name="Light List" w:semiHidden="0" w:uiPriority="61" w:unhideWhenUsed="0"/>
-    <w:lsdException w:name="Light Grid" w:semiHidden="0" w:uiPriority="62" w:unhideWhenUsed="0"/>
-    <w:lsdException w:name="Medium Shading 1" w:semiHidden="0" w:uiPriority="63" w:unhideWhenUsed="0"/>
-    <w:lsdException w:name="Medium Shading 2" w:semiHidden="0" w:uiPriority="64" w:unhideWhenUsed="0"/>
-    <w:lsdException w:name="Medium List 1" w:semiHidden="0" w:uiPriority="65" w:unhideWhenUsed="0"/>
-    <w:lsdException w:name="Medium List 2" w:semiHidden="0" w:uiPriority="66" w:unhideWhenUsed="0"/>
-    <w:lsdException w:name="Medium Grid 1" w:semiHidden="0" w:uiPriority="67" w:unhideWhenUsed="0"/>
-    <w:lsdException w:name="Medium Grid 2" w:semiHidden="0" w:uiPriority="68" w:unhideWhenUsed="0"/>
-    <w:lsdException w:name="Medium Grid 3" w:semiHidden="0" w:uiPriority="69" w:unhideWhenUsed="0"/>
-    <w:lsdException w:name="Dark List" w:semiHidden="0" w:uiPriority="70" w:unhideWhenUsed="0"/>
-    <w:lsdException w:name="Colorful Shading" w:semiHidden="0" w:uiPriority="71" w:unhideWhenUsed="0"/>
-    <w:lsdException w:name="Colorful List" w:semiHidden="0" w:uiPriority="72" w:unhideWhenUsed="0"/>
-    <w:lsdException w:name="Colorful Grid" w:semiHidden="0" w:uiPriority="73" w:unhideWhenUsed="0"/>
-    <w:lsdException w:name="Light Shading Accent 1" w:semiHidden="0" w:uiPriority="60" w:unhideWhenUsed="0"/>
-    <w:lsdException w:name="Light List Accent 1" w:semiHidden="0" w:uiPriority="61" w:unhideWhenUsed="0"/>
-    <w:lsdException w:name="Light Grid Accent 1" w:semiHidden="0" w:uiPriority="62" w:unhideWhenUsed="0"/>
-    <w:lsdException w:name="Medium Shading 1 Accent 1" w:semiHidden="0" w:uiPriority="63" w:unhideWhenUsed="0"/>
-    <w:lsdException w:name="Medium Shading 2 Accent 1" w:semiHidden="0" w:uiPriority="64" w:unhideWhenUsed="0"/>
-    <w:lsdException w:name="Medium List 1 Accent 1" w:semiHidden="0" w:uiPriority="65" w:unhideWhenUsed="0"/>
-    <w:lsdException w:name="Revision" w:unhideWhenUsed="0"/>
-    <w:lsdException w:name="List Paragraph" w:semiHidden="0" w:uiPriority="34" w:unhideWhenUsed="0" w:qFormat="1"/>
-    <w:lsdException w:name="Quote" w:semiHidden="0" w:uiPriority="29" w:unhideWhenUsed="0" w:qFormat="1"/>
-    <w:lsdException w:name="Intense Quote" w:semiHidden="0" w:uiPriority="30" w:unhideWhenUsed="0" w:qFormat="1"/>
-    <w:lsdException w:name="Medium List 2 Accent 1" w:semiHidden="0" w:uiPriority="66" w:unhideWhenUsed="0"/>
-    <w:lsdException w:name="Medium Grid 1 Accent 1" w:semiHidden="0" w:uiPriority="67" w:unhideWhenUsed="0"/>
-    <w:lsdException w:name="Medium Grid 2 Accent 1" w:semiHidden="0" w:uiPriority="68" w:unhideWhenUsed="0"/>
-    <w:lsdException w:name="Medium Grid 3 Accent 1" w:semiHidden="0" w:uiPriority="69" w:unhideWhenUsed="0"/>
-    <w:lsdException w:name="Dark List Accent 1" w:semiHidden="0" w:uiPriority="70" w:unhideWhenUsed="0"/>
-    <w:lsdException w:name="Colorful Shading Accent 1" w:semiHidden="0" w:uiPriority="71" w:unhideWhenUsed="0"/>
-    <w:lsdException w:name="Colorful List Accent 1" w:semiHidden="0" w:uiPriority="72" w:unhideWhenUsed="0"/>
-    <w:lsdException w:name="Colorful Grid Accent 1" w:semiHidden="0" w:uiPriority="73" w:unhideWhenUsed="0"/>
-    <w:lsdException w:name="Light Shading Accent 2" w:semiHidden="0" w:uiPriority="60" w:unhideWhenUsed="0"/>
-    <w:lsdException w:name="Light List Accent 2" w:semiHidden="0" w:uiPriority="61" w:unhideWhenUsed="0"/>
-    <w:lsdException w:name="Light Grid Accent 2" w:semiHidden="0" w:uiPriority="62" w:unhideWhenUsed="0"/>
-    <w:lsdException w:name="Medium Shading 1 Accent 2" w:semiHidden="0" w:uiPriority="63" w:unhideWhenUsed="0"/>
-    <w:lsdException w:name="Medium Shading 2 Accent 2" w:semiHidden="0" w:uiPriority="64" w:unhideWhenUsed="0"/>
-    <w:lsdException w:name="Medium List 1 Accent 2" w:semiHidden="0" w:uiPriority="65" w:unhideWhenUsed="0"/>
-    <w:lsdException w:name="Medium List 2 Accent 2" w:semiHidden="0" w:uiPriority="66" w:unhideWhenUsed="0"/>
-    <w:lsdException w:name="Medium Grid 1 Accent 2" w:semiHidden="0" w:uiPriority="67" w:unhideWhenUsed="0"/>
-    <w:lsdException w:name="Medium Grid 2 Accent 2" w:semiHidden="0" w:uiPriority="68" w:unhideWhenUsed="0"/>
-    <w:lsdException w:name="Medium Grid 3 Accent 2" w:semiHidden="0" w:uiPriority="69" w:unhideWhenUsed="0"/>
-    <w:lsdException w:name="Dark List Accent 2" w:semiHidden="0" w:uiPriority="70" w:unhideWhenUsed="0"/>
-    <w:lsdException w:name="Colorful Shading Accent 2" w:semiHidden="0" w:uiPriority="71" w:unhideWhenUsed="0"/>
-    <w:lsdException w:name="Colorful List Accent 2" w:semiHidden="0" w:uiPriority="72" w:unhideWhenUsed="0"/>
-    <w:lsdException w:name="Colorful Grid Accent 2" w:semiHidden="0" w:uiPriority="73" w:unhideWhenUsed="0"/>
-    <w:lsdException w:name="Light Shading Accent 3" w:semiHidden="0" w:uiPriority="60" w:unhideWhenUsed="0"/>
-    <w:lsdException w:name="Light List Accent 3" w:semiHidden="0" w:uiPriority="61" w:unhideWhenUsed="0"/>
-    <w:lsdException w:name="Light Grid Accent 3" w:semiHidden="0" w:uiPriority="62" w:unhideWhenUsed="0"/>
-    <w:lsdException w:name="Medium Shading 1 Accent 3" w:semiHidden="0" w:uiPriority="63" w:unhideWhenUsed="0"/>
-    <w:lsdException w:name="Medium Shading 2 Accent 3" w:semiHidden="0" w:uiPriority="64" w:unhideWhenUsed="0"/>
-    <w:lsdException w:name="Medium List 1 Accent 3" w:semiHidden="0" w:uiPriority="65" w:unhideWhenUsed="0"/>
-    <w:lsdException w:name="Medium List 2 Accent 3" w:semiHidden="0" w:uiPriority="66" w:unhideWhenUsed="0"/>
-    <w:lsdException w:name="Medium Grid 1 Accent 3" w:semiHidden="0" w:uiPriority="67" w:unhideWhenUsed="0"/>
-    <w:lsdException w:name="Medium Grid 2 Accent 3" w:semiHidden="0" w:uiPriority="68" w:unhideWhenUsed="0"/>
-    <w:lsdException w:name="Medium Grid 3 Accent 3" w:semiHidden="0" w:uiPriority="69" w:unhideWhenUsed="0"/>
-    <w:lsdException w:name="Dark List Accent 3" w:semiHidden="0" w:uiPriority="70" w:unhideWhenUsed="0"/>
-    <w:lsdException w:name="Colorful Shading Accent 3" w:semiHidden="0" w:uiPriority="71" w:unhideWhenUsed="0"/>
-    <w:lsdException w:name="Colorful List Accent 3" w:semiHidden="0" w:uiPriority="72" w:unhideWhenUsed="0"/>
-    <w:lsdException w:name="Colorful Grid Accent 3" w:semiHidden="0" w:uiPriority="73" w:unhideWhenUsed="0"/>
-    <w:lsdException w:name="Light Shading Accent 4" w:semiHidden="0" w:uiPriority="60" w:unhideWhenUsed="0"/>
-    <w:lsdException w:name="Light List Accent 4" w:semiHidden="0" w:uiPriority="61" w:unhideWhenUsed="0"/>
-    <w:lsdException w:name="Light Grid Accent 4" w:semiHidden="0" w:uiPriority="62" w:unhideWhenUsed="0"/>
-    <w:lsdException w:name="Medium Shading 1 Accent 4" w:semiHidden="0" w:uiPriority="63" w:unhideWhenUsed="0"/>
-    <w:lsdException w:name="Medium Shading 2 Accent 4" w:semiHidden="0" w:uiPriority="64" w:unhideWhenUsed="0"/>
-    <w:lsdException w:name="Medium List 1 Accent 4" w:semiHidden="0" w:uiPriority="65" w:unhideWhenUsed="0"/>
-    <w:lsdException w:name="Medium List 2 Accent 4" w:semiHidden="0" w:uiPriority="66" w:unhideWhenUsed="0"/>
-    <w:lsdException w:name="Medium Grid 1 Accent 4" w:semiHidden="0" w:uiPriority="67" w:unhideWhenUsed="0"/>
-    <w:lsdException w:name="Medium Grid 2 Accent 4" w:semiHidden="0" w:uiPriority="68" w:unhideWhenUsed="0"/>
-    <w:lsdException w:name="Medium Grid 3 Accent 4" w:semiHidden="0" w:uiPriority="69" w:unhideWhenUsed="0"/>
-    <w:lsdException w:name="Dark List Accent 4" w:semiHidden="0" w:uiPriority="70" w:unhideWhenUsed="0"/>
-    <w:lsdException w:name="Colorful Shading Accent 4" w:semiHidden="0" w:uiPriority="71" w:unhideWhenUsed="0"/>
-    <w:lsdException w:name="Colorful List Accent 4" w:semiHidden="0" w:uiPriority="72" w:unhideWhenUsed="0"/>
-    <w:lsdException w:name="Colorful Grid Accent 4" w:semiHidden="0" w:uiPriority="73" w:unhideWhenUsed="0"/>
-    <w:lsdException w:name="Light Shading Accent 5" w:semiHidden="0" w:uiPriority="60" w:unhideWhenUsed="0"/>
-    <w:lsdException w:name="Light List Accent 5" w:semiHidden="0" w:uiPriority="61" w:unhideWhenUsed="0"/>
-    <w:lsdException w:name="Light Grid Accent 5" w:semiHidden="0" w:uiPriority="62" w:unhideWhenUsed="0"/>
-    <w:lsdException w:name="Medium Shading 1 Accent 5" w:semiHidden="0" w:uiPriority="63" w:unhideWhenUsed="0"/>
-    <w:lsdException w:name="Medium Shading 2 Accent 5" w:semiHidden="0" w:uiPriority="64" w:unhideWhenUsed="0"/>
-    <w:lsdException w:name="Medium List 1 Accent 5" w:semiHidden="0" w:uiPriority="65" w:unhideWhenUsed="0"/>
-    <w:lsdException w:name="Medium List 2 Accent 5" w:semiHidden="0" w:uiPriority="66" w:unhideWhenUsed="0"/>
-    <w:lsdException w:name="Medium Grid 1 Accent 5" w:semiHidden="0" w:uiPriority="67" w:unhideWhenUsed="0"/>
-    <w:lsdException w:name="Medium Grid 2 Accent 5" w:semiHidden="0" w:uiPriority="68" w:unhideWhenUsed="0"/>
-    <w:lsdException w:name="Medium Grid 3 Accent 5" w:semiHidden="0" w:uiPriority="69" w:unhideWhenUsed="0"/>
-    <w:lsdException w:name="Dark List Accent 5" w:semiHidden="0" w:uiPriority="70" w:unhideWhenUsed="0"/>
-    <w:lsdException w:name="Colorful Shading Accent 5" w:semiHidden="0" w:uiPriority="71" w:unhideWhenUsed="0"/>
-    <w:lsdException w:name="Colorful List Accent 5" w:semiHidden="0" w:uiPriority="72" w:unhideWhenUsed="0"/>
-    <w:lsdException w:name="Colorful Grid Accent 5" w:semiHidden="0" w:uiPriority="73" w:unhideWhenUsed="0"/>
-    <w:lsdException w:name="Light Shading Accent 6" w:semiHidden="0" w:uiPriority="60" w:unhideWhenUsed="0"/>
-    <w:lsdException w:name="Light List Accent 6" w:semiHidden="0" w:uiPriority="61" w:unhideWhenUsed="0"/>
-    <w:lsdException w:name="Light Grid Accent 6" w:semiHidden="0" w:uiPriority="62" w:unhideWhenUsed="0"/>
-    <w:lsdException w:name="Medium Shading 1 Accent 6" w:semiHidden="0" w:uiPriority="63" w:unhideWhenUsed="0"/>
-    <w:lsdException w:name="Medium Shading 2 Accent 6" w:semiHidden="0" w:uiPriority="64" w:unhideWhenUsed="0"/>
-    <w:lsdException w:name="Medium List 1 Accent 6" w:semiHidden="0" w:uiPriority="65" w:unhideWhenUsed="0"/>
-    <w:lsdException w:name="Medium List 2 Accent 6" w:semiHidden="0" w:uiPriority="66" w:unhideWhenUsed="0"/>
-    <w:lsdException w:name="Medium Grid 1 Accent 6" w:semiHidden="0" w:uiPriority="67" w:unhideWhenUsed="0"/>
-    <w:lsdException w:name="Medium Grid 2 Accent 6" w:semiHidden="0" w:uiPriority="68" w:unhideWhenUsed="0"/>
-    <w:lsdException w:name="Medium Grid 3 Accent 6" w:semiHidden="0" w:uiPriority="69" w:unhideWhenUsed="0"/>
-    <w:lsdException w:name="Dark List Accent 6" w:semiHidden="0" w:uiPriority="70" w:unhideWhenUsed="0"/>
-    <w:lsdException w:name="Colorful Shading Accent 6" w:semiHidden="0" w:uiPriority="71" w:unhideWhenUsed="0"/>
-    <w:lsdException w:name="Colorful List Accent 6" w:semiHidden="0" w:uiPriority="72" w:unhideWhenUsed="0"/>
-    <w:lsdException w:name="Colorful Grid Accent 6" w:semiHidden="0" w:uiPriority="73" w:unhideWhenUsed="0"/>
-    <w:lsdException w:name="Subtle Emphasis" w:semiHidden="0" w:uiPriority="19" w:unhideWhenUsed="0" w:qFormat="1"/>
-    <w:lsdException w:name="Intense Emphasis" w:semiHidden="0" w:uiPriority="21" w:unhideWhenUsed="0" w:qFormat="1"/>
-    <w:lsdException w:name="Subtle Reference" w:semiHidden="0" w:uiPriority="31" w:unhideWhenUsed="0" w:qFormat="1"/>
-    <w:lsdException w:name="Intense Reference" w:semiHidden="0" w:uiPriority="32" w:unhideWhenUsed="0" w:qFormat="1"/>
-    <w:lsdException w:name="Book Title" w:semiHidden="0" w:uiPriority="33" w:unhideWhenUsed="0" w:qFormat="1"/>
-    <w:lsdException w:name="Bibliography" w:uiPriority="37"/>
-    <w:lsdException w:name="TOC Heading" w:uiPriority="39" w:qFormat="1"/>
+  <w:latentStyles w:defLockedState="0" w:defUIPriority="99" w:defSemiHidden="0" w:defUnhideWhenUsed="0" w:defQFormat="0" w:count="376">
+    <w:lsdException w:name="Normal" w:uiPriority="0" w:qFormat="1"/>
+    <w:lsdException w:name="heading 1" w:uiPriority="9" w:qFormat="1"/>
+    <w:lsdException w:name="heading 2" w:semiHidden="1" w:uiPriority="9" w:unhideWhenUsed="1" w:qFormat="1"/>
+    <w:lsdException w:name="heading 3" w:semiHidden="1" w:uiPriority="9" w:unhideWhenUsed="1" w:qFormat="1"/>
+    <w:lsdException w:name="heading 4" w:semiHidden="1" w:uiPriority="9" w:unhideWhenUsed="1" w:qFormat="1"/>
+    <w:lsdException w:name="heading 5" w:semiHidden="1" w:uiPriority="9" w:unhideWhenUsed="1" w:qFormat="1"/>
+    <w:lsdException w:name="heading 6" w:semiHidden="1" w:uiPriority="9" w:unhideWhenUsed="1" w:qFormat="1"/>
+    <w:lsdException w:name="heading 7" w:semiHidden="1" w:uiPriority="9" w:unhideWhenUsed="1" w:qFormat="1"/>
+    <w:lsdException w:name="heading 8" w:semiHidden="1" w:uiPriority="9" w:unhideWhenUsed="1" w:qFormat="1"/>
+    <w:lsdException w:name="heading 9" w:semiHidden="1" w:uiPriority="9" w:unhideWhenUsed="1" w:qFormat="1"/>
+    <w:lsdException w:name="index 1" w:semiHidden="1" w:unhideWhenUsed="1"/>
+    <w:lsdException w:name="index 2" w:semiHidden="1" w:unhideWhenUsed="1"/>
+    <w:lsdException w:name="index 3" w:semiHidden="1" w:unhideWhenUsed="1"/>
+    <w:lsdException w:name="index 4" w:semiHidden="1" w:unhideWhenUsed="1"/>
+    <w:lsdException w:name="index 5" w:semiHidden="1" w:unhideWhenUsed="1"/>
+    <w:lsdException w:name="index 6" w:semiHidden="1" w:unhideWhenUsed="1"/>
+    <w:lsdException w:name="index 7" w:semiHidden="1" w:unhideWhenUsed="1"/>
+    <w:lsdException w:name="index 8" w:semiHidden="1" w:unhideWhenUsed="1"/>
+    <w:lsdException w:name="index 9" w:semiHidden="1" w:unhideWhenUsed="1"/>
+    <w:lsdException w:name="toc 1" w:semiHidden="1" w:uiPriority="39" w:unhideWhenUsed="1"/>
+    <w:lsdException w:name="toc 2" w:semiHidden="1" w:uiPriority="39" w:unhideWhenUsed="1"/>
+    <w:lsdException w:name="toc 3" w:semiHidden="1" w:uiPriority="39" w:unhideWhenUsed="1"/>
+    <w:lsdException w:name="toc 4" w:semiHidden="1" w:uiPriority="39" w:unhideWhenUsed="1"/>
+    <w:lsdException w:name="toc 5" w:semiHidden="1" w:uiPriority="39" w:unhideWhenUsed="1"/>
+    <w:lsdException w:name="toc 6" w:semiHidden="1" w:uiPriority="39" w:unhideWhenUsed="1"/>
+    <w:lsdException w:name="toc 7" w:semiHidden="1" w:uiPriority="39" w:unhideWhenUsed="1"/>
+    <w:lsdException w:name="toc 8" w:semiHidden="1" w:uiPriority="39" w:unhideWhenUsed="1"/>
+    <w:lsdException w:name="toc 9" w:semiHidden="1" w:uiPriority="39" w:unhideWhenUsed="1"/>
+    <w:lsdException w:name="Normal Indent" w:semiHidden="1" w:unhideWhenUsed="1"/>
+    <w:lsdException w:name="footnote text" w:semiHidden="1" w:unhideWhenUsed="1"/>
+    <w:lsdException w:name="annotation text" w:semiHidden="1" w:unhideWhenUsed="1"/>
+    <w:lsdException w:name="header" w:semiHidden="1" w:unhideWhenUsed="1"/>
+    <w:lsdException w:name="footer" w:semiHidden="1" w:unhideWhenUsed="1"/>
+    <w:lsdException w:name="index heading" w:semiHidden="1" w:unhideWhenUsed="1"/>
+    <w:lsdException w:name="caption" w:semiHidden="1" w:uiPriority="35" w:unhideWhenUsed="1" w:qFormat="1"/>
+    <w:lsdException w:name="table of figures" w:semiHidden="1" w:unhideWhenUsed="1"/>
+    <w:lsdException w:name="envelope address" w:semiHidden="1" w:unhideWhenUsed="1"/>
+    <w:lsdException w:name="envelope return" w:semiHidden="1" w:unhideWhenUsed="1"/>
+    <w:lsdException w:name="footnote reference" w:semiHidden="1" w:unhideWhenUsed="1"/>
+    <w:lsdException w:name="annotation reference" w:semiHidden="1" w:unhideWhenUsed="1"/>
+    <w:lsdException w:name="line number" w:semiHidden="1" w:unhideWhenUsed="1"/>
+    <w:lsdException w:name="page number" w:semiHidden="1" w:unhideWhenUsed="1"/>
+    <w:lsdException w:name="endnote reference" w:semiHidden="1" w:unhideWhenUsed="1"/>
+    <w:lsdException w:name="endnote text" w:semiHidden="1" w:unhideWhenUsed="1"/>
+    <w:lsdException w:name="table of authorities" w:semiHidden="1" w:unhideWhenUsed="1"/>
+    <w:lsdException w:name="macro" w:semiHidden="1" w:unhideWhenUsed="1"/>
+    <w:lsdException w:name="toa heading" w:semiHidden="1" w:unhideWhenUsed="1"/>
+    <w:lsdException w:name="List" w:semiHidden="1" w:unhideWhenUsed="1"/>
+    <w:lsdException w:name="List Bullet" w:semiHidden="1" w:unhideWhenUsed="1"/>
+    <w:lsdException w:name="List Number" w:semiHidden="1" w:unhideWhenUsed="1"/>
+    <w:lsdException w:name="List 2" w:semiHidden="1" w:unhideWhenUsed="1"/>
+    <w:lsdException w:name="List 3" w:semiHidden="1" w:unhideWhenUsed="1"/>
+    <w:lsdException w:name="List 4" w:semiHidden="1" w:unhideWhenUsed="1"/>
+    <w:lsdException w:name="List 5" w:semiHidden="1" w:unhideWhenUsed="1"/>
+    <w:lsdException w:name="List Bullet 2" w:semiHidden="1" w:unhideWhenUsed="1"/>
+    <w:lsdException w:name="List Bullet 3" w:semiHidden="1" w:unhideWhenUsed="1"/>
+    <w:lsdException w:name="List Bullet 4" w:semiHidden="1" w:unhideWhenUsed="1"/>
+    <w:lsdException w:name="List Bullet 5" w:semiHidden="1" w:unhideWhenUsed="1"/>
+    <w:lsdException w:name="List Number 2" w:semiHidden="1" w:unhideWhenUsed="1"/>
+    <w:lsdException w:name="List Number 3" w:semiHidden="1" w:unhideWhenUsed="1"/>
+    <w:lsdException w:name="List Number 4" w:semiHidden="1" w:unhideWhenUsed="1"/>
+    <w:lsdException w:name="List Number 5" w:semiHidden="1" w:unhideWhenUsed="1"/>
+    <w:lsdException w:name="Title" w:uiPriority="10" w:qFormat="1"/>
+    <w:lsdException w:name="Closing" w:semiHidden="1" w:unhideWhenUsed="1"/>
+    <w:lsdException w:name="Signature" w:semiHidden="1" w:unhideWhenUsed="1"/>
+    <w:lsdException w:name="Default Paragraph Font" w:semiHidden="1" w:uiPriority="1" w:unhideWhenUsed="1"/>
+    <w:lsdException w:name="Body Text" w:semiHidden="1" w:unhideWhenUsed="1"/>
+    <w:lsdException w:name="Body Text Indent" w:semiHidden="1" w:unhideWhenUsed="1"/>
+    <w:lsdException w:name="List Continue" w:semiHidden="1" w:unhideWhenUsed="1"/>
+    <w:lsdException w:name="List Continue 2" w:semiHidden="1" w:unhideWhenUsed="1"/>
+    <w:lsdException w:name="List Continue 3" w:semiHidden="1" w:unhideWhenUsed="1"/>
+    <w:lsdException w:name="List Continue 4" w:semiHidden="1" w:unhideWhenUsed="1"/>
+    <w:lsdException w:name="List Continue 5" w:semiHidden="1" w:unhideWhenUsed="1"/>
+    <w:lsdException w:name="Message Header" w:semiHidden="1" w:unhideWhenUsed="1"/>
+    <w:lsdException w:name="Subtitle" w:uiPriority="11" w:qFormat="1"/>
+    <w:lsdException w:name="Salutation" w:semiHidden="1" w:unhideWhenUsed="1"/>
+    <w:lsdException w:name="Date" w:semiHidden="1" w:unhideWhenUsed="1"/>
+    <w:lsdException w:name="Body Text First Indent" w:semiHidden="1" w:unhideWhenUsed="1"/>
+    <w:lsdException w:name="Body Text First Indent 2" w:semiHidden="1" w:unhideWhenUsed="1"/>
+    <w:lsdException w:name="Note Heading" w:semiHidden="1" w:unhideWhenUsed="1"/>
+    <w:lsdException w:name="Body Text 2" w:semiHidden="1" w:unhideWhenUsed="1"/>
+    <w:lsdException w:name="Body Text 3" w:semiHidden="1" w:unhideWhenUsed="1"/>
+    <w:lsdException w:name="Body Text Indent 2" w:semiHidden="1" w:unhideWhenUsed="1"/>
+    <w:lsdException w:name="Body Text Indent 3" w:semiHidden="1" w:unhideWhenUsed="1"/>
+    <w:lsdException w:name="Block Text" w:semiHidden="1" w:unhideWhenUsed="1"/>
+    <w:lsdException w:name="Hyperlink" w:semiHidden="1" w:unhideWhenUsed="1"/>
+    <w:lsdException w:name="FollowedHyperlink" w:semiHidden="1" w:unhideWhenUsed="1"/>
+    <w:lsdException w:name="Strong" w:uiPriority="22" w:qFormat="1"/>
+    <w:lsdException w:name="Emphasis" w:uiPriority="20" w:qFormat="1"/>
+    <w:lsdException w:name="Document Map" w:semiHidden="1" w:unhideWhenUsed="1"/>
+    <w:lsdException w:name="Plain Text" w:semiHidden="1" w:unhideWhenUsed="1"/>
+    <w:lsdException w:name="E-mail Signature" w:semiHidden="1" w:unhideWhenUsed="1"/>
+    <w:lsdException w:name="HTML Top of Form" w:semiHidden="1" w:unhideWhenUsed="1"/>
+    <w:lsdException w:name="HTML Bottom of Form" w:semiHidden="1" w:unhideWhenUsed="1"/>
+    <w:lsdException w:name="Normal (Web)" w:semiHidden="1" w:unhideWhenUsed="1"/>
+    <w:lsdException w:name="HTML Acronym" w:semiHidden="1" w:unhideWhenUsed="1"/>
+    <w:lsdException w:name="HTML Address" w:semiHidden="1" w:unhideWhenUsed="1"/>
+    <w:lsdException w:name="HTML Cite" w:semiHidden="1" w:unhideWhenUsed="1"/>
+    <w:lsdException w:name="HTML Code" w:semiHidden="1" w:unhideWhenUsed="1"/>
+    <w:lsdException w:name="HTML Definition" w:semiHidden="1" w:unhideWhenUsed="1"/>
+    <w:lsdException w:name="HTML Keyboard" w:semiHidden="1" w:unhideWhenUsed="1"/>
+    <w:lsdException w:name="HTML Preformatted" w:semiHidden="1" w:unhideWhenUsed="1"/>
+    <w:lsdException w:name="HTML Sample" w:semiHidden="1" w:unhideWhenUsed="1"/>
+    <w:lsdException w:name="HTML Typewriter" w:semiHidden="1" w:unhideWhenUsed="1"/>
+    <w:lsdException w:name="HTML Variable" w:semiHidden="1" w:unhideWhenUsed="1"/>
+    <w:lsdException w:name="Normal Table" w:semiHidden="1" w:unhideWhenUsed="1"/>
+    <w:lsdException w:name="annotation subject" w:semiHidden="1" w:unhideWhenUsed="1"/>
+    <w:lsdException w:name="No List" w:semiHidden="1" w:unhideWhenUsed="1"/>
+    <w:lsdException w:name="Outline List 1" w:semiHidden="1" w:unhideWhenUsed="1"/>
+    <w:lsdException w:name="Outline List 2" w:semiHidden="1" w:unhideWhenUsed="1"/>
+    <w:lsdException w:name="Outline List 3" w:semiHidden="1" w:unhideWhenUsed="1"/>
+    <w:lsdException w:name="Table Simple 1" w:semiHidden="1" w:unhideWhenUsed="1"/>
+    <w:lsdException w:name="Table Simple 2" w:semiHidden="1" w:unhideWhenUsed="1"/>
+    <w:lsdException w:name="Table Simple 3" w:semiHidden="1" w:unhideWhenUsed="1"/>
+    <w:lsdException w:name="Table Classic 1" w:semiHidden="1" w:unhideWhenUsed="1"/>
+    <w:lsdException w:name="Table Classic 2" w:semiHidden="1" w:unhideWhenUsed="1"/>
+    <w:lsdException w:name="Table Classic 3" w:semiHidden="1" w:unhideWhenUsed="1"/>
+    <w:lsdException w:name="Table Classic 4" w:semiHidden="1" w:unhideWhenUsed="1"/>
+    <w:lsdException w:name="Table Colorful 1" w:semiHidden="1" w:unhideWhenUsed="1"/>
+    <w:lsdException w:name="Table Colorful 2" w:semiHidden="1" w:unhideWhenUsed="1"/>
+    <w:lsdException w:name="Table Colorful 3" w:semiHidden="1" w:unhideWhenUsed="1"/>
+    <w:lsdException w:name="Table Columns 1" w:semiHidden="1" w:unhideWhenUsed="1"/>
+    <w:lsdException w:name="Table Columns 2" w:semiHidden="1" w:unhideWhenUsed="1"/>
+    <w:lsdException w:name="Table Columns 3" w:semiHidden="1" w:unhideWhenUsed="1"/>
+    <w:lsdException w:name="Table Columns 4" w:semiHidden="1" w:unhideWhenUsed="1"/>
+    <w:lsdException w:name="Table Columns 5" w:semiHidden="1" w:unhideWhenUsed="1"/>
+    <w:lsdException w:name="Table Grid 1" w:semiHidden="1" w:unhideWhenUsed="1"/>
+    <w:lsdException w:name="Table Grid 2" w:semiHidden="1" w:unhideWhenUsed="1"/>
+    <w:lsdException w:name="Table Grid 3" w:semiHidden="1" w:unhideWhenUsed="1"/>
+    <w:lsdException w:name="Table Grid 4" w:semiHidden="1" w:unhideWhenUsed="1"/>
+    <w:lsdException w:name="Table Grid 5" w:semiHidden="1" w:unhideWhenUsed="1"/>
+    <w:lsdException w:name="Table Grid 6" w:semiHidden="1" w:unhideWhenUsed="1"/>
+    <w:lsdException w:name="Table Grid 7" w:semiHidden="1" w:unhideWhenUsed="1"/>
+    <w:lsdException w:name="Table Grid 8" w:semiHidden="1" w:unhideWhenUsed="1"/>
+    <w:lsdException w:name="Table List 1" w:semiHidden="1" w:unhideWhenUsed="1"/>
+    <w:lsdException w:name="Table List 2" w:semiHidden="1" w:unhideWhenUsed="1"/>
+    <w:lsdException w:name="Table List 3" w:semiHidden="1" w:unhideWhenUsed="1"/>
+    <w:lsdException w:name="Table List 4" w:semiHidden="1" w:unhideWhenUsed="1"/>
+    <w:lsdException w:name="Table List 5" w:semiHidden="1" w:unhideWhenUsed="1"/>
+    <w:lsdException w:name="Table List 6" w:semiHidden="1" w:unhideWhenUsed="1"/>
+    <w:lsdException w:name="Table List 7" w:semiHidden="1" w:unhideWhenUsed="1"/>
+    <w:lsdException w:name="Table List 8" w:semiHidden="1" w:unhideWhenUsed="1"/>
+    <w:lsdException w:name="Table 3D effects 1" w:semiHidden="1" w:unhideWhenUsed="1"/>
+    <w:lsdException w:name="Table 3D effects 2" w:semiHidden="1" w:unhideWhenUsed="1"/>
+    <w:lsdException w:name="Table 3D effects 3" w:semiHidden="1" w:unhideWhenUsed="1"/>
+    <w:lsdException w:name="Table Contemporary" w:semiHidden="1" w:unhideWhenUsed="1"/>
+    <w:lsdException w:name="Table Elegant" w:semiHidden="1" w:unhideWhenUsed="1"/>
+    <w:lsdException w:name="Table Professional" w:semiHidden="1" w:unhideWhenUsed="1"/>
+    <w:lsdException w:name="Table Subtle 1" w:semiHidden="1" w:unhideWhenUsed="1"/>
+    <w:lsdException w:name="Table Subtle 2" w:semiHidden="1" w:unhideWhenUsed="1"/>
+    <w:lsdException w:name="Table Web 1" w:semiHidden="1" w:unhideWhenUsed="1"/>
+    <w:lsdException w:name="Table Web 2" w:semiHidden="1" w:unhideWhenUsed="1"/>
+    <w:lsdException w:name="Table Web 3" w:semiHidden="1" w:unhideWhenUsed="1"/>
+    <w:lsdException w:name="Balloon Text" w:semiHidden="1" w:unhideWhenUsed="1"/>
+    <w:lsdException w:name="Table Grid" w:uiPriority="59"/>
+    <w:lsdException w:name="Table Theme" w:semiHidden="1" w:unhideWhenUsed="1"/>
+    <w:lsdException w:name="Placeholder Text" w:semiHidden="1"/>
+    <w:lsdException w:name="No Spacing" w:uiPriority="1" w:qFormat="1"/>
+    <w:lsdException w:name="Light Shading" w:uiPriority="60"/>
+    <w:lsdException w:name="Light List" w:uiPriority="61"/>
+    <w:lsdException w:name="Light Grid" w:uiPriority="62"/>
+    <w:lsdException w:name="Medium Shading 1" w:uiPriority="63"/>
+    <w:lsdException w:name="Medium Shading 2" w:uiPriority="64"/>
+    <w:lsdException w:name="Medium List 1" w:uiPriority="65"/>
+    <w:lsdException w:name="Medium List 2" w:uiPriority="66"/>
+    <w:lsdException w:name="Medium Grid 1" w:uiPriority="67"/>
+    <w:lsdException w:name="Medium Grid 2" w:uiPriority="68"/>
+    <w:lsdException w:name="Medium Grid 3" w:uiPriority="69"/>
+    <w:lsdException w:name="Dark List" w:uiPriority="70"/>
+    <w:lsdException w:name="Colorful Shading" w:uiPriority="71"/>
+    <w:lsdException w:name="Colorful List" w:uiPriority="72"/>
+    <w:lsdException w:name="Colorful Grid" w:uiPriority="73"/>
+    <w:lsdException w:name="Light Shading Accent 1" w:uiPriority="60"/>
+    <w:lsdException w:name="Light List Accent 1" w:uiPriority="61"/>
+    <w:lsdException w:name="Light Grid Accent 1" w:uiPriority="62"/>
+    <w:lsdException w:name="Medium Shading 1 Accent 1" w:uiPriority="63"/>
+    <w:lsdException w:name="Medium Shading 2 Accent 1" w:uiPriority="64"/>
+    <w:lsdException w:name="Medium List 1 Accent 1" w:uiPriority="65"/>
+    <w:lsdException w:name="Revision" w:semiHidden="1"/>
+    <w:lsdException w:name="List Paragraph" w:uiPriority="34" w:qFormat="1"/>
+    <w:lsdException w:name="Quote" w:uiPriority="29" w:qFormat="1"/>
+    <w:lsdException w:name="Intense Quote" w:uiPriority="30" w:qFormat="1"/>
+    <w:lsdException w:name="Medium List 2 Accent 1" w:uiPriority="66"/>
+    <w:lsdException w:name="Medium Grid 1 Accent 1" w:uiPriority="67"/>
+    <w:lsdException w:name="Medium Grid 2 Accent 1" w:uiPriority="68"/>
+    <w:lsdException w:name="Medium Grid 3 Accent 1" w:uiPriority="69"/>
+    <w:lsdException w:name="Dark List Accent 1" w:uiPriority="70"/>
+    <w:lsdException w:name="Colorful Shading Accent 1" w:uiPriority="71"/>
+    <w:lsdException w:name="Colorful List Accent 1" w:uiPriority="72"/>
+    <w:lsdException w:name="Colorful Grid Accent 1" w:uiPriority="73"/>
+    <w:lsdException w:name="Light Shading Accent 2" w:uiPriority="60"/>
+    <w:lsdException w:name="Light List Accent 2" w:uiPriority="61"/>
+    <w:lsdException w:name="Light Grid Accent 2" w:uiPriority="62"/>
+    <w:lsdException w:name="Medium Shading 1 Accent 2" w:uiPriority="63"/>
+    <w:lsdException w:name="Medium Shading 2 Accent 2" w:uiPriority="64"/>
+    <w:lsdException w:name="Medium List 1 Accent 2" w:uiPriority="65"/>
+    <w:lsdException w:name="Medium List 2 Accent 2" w:uiPriority="66"/>
+    <w:lsdException w:name="Medium Grid 1 Accent 2" w:uiPriority="67"/>
+    <w:lsdException w:name="Medium Grid 2 Accent 2" w:uiPriority="68"/>
+    <w:lsdException w:name="Medium Grid 3 Accent 2" w:uiPriority="69"/>
+    <w:lsdException w:name="Dark List Accent 2" w:uiPriority="70"/>
+    <w:lsdException w:name="Colorful Shading Accent 2" w:uiPriority="71"/>
+    <w:lsdException w:name="Colorful List Accent 2" w:uiPriority="72"/>
+    <w:lsdException w:name="Colorful Grid Accent 2" w:uiPriority="73"/>
+    <w:lsdException w:name="Light Shading Accent 3" w:uiPriority="60"/>
+    <w:lsdException w:name="Light List Accent 3" w:uiPriority="61"/>
+    <w:lsdException w:name="Light Grid Accent 3" w:uiPriority="62"/>
+    <w:lsdException w:name="Medium Shading 1 Accent 3" w:uiPriority="63"/>
+    <w:lsdException w:name="Medium Shading 2 Accent 3" w:uiPriority="64"/>
+    <w:lsdException w:name="Medium List 1 Accent 3" w:uiPriority="65"/>
+    <w:lsdException w:name="Medium List 2 Accent 3" w:uiPriority="66"/>
+    <w:lsdException w:name="Medium Grid 1 Accent 3" w:uiPriority="67"/>
+    <w:lsdException w:name="Medium Grid 2 Accent 3" w:uiPriority="68"/>
+    <w:lsdException w:name="Medium Grid 3 Accent 3" w:uiPriority="69"/>
+    <w:lsdException w:name="Dark List Accent 3" w:uiPriority="70"/>
+    <w:lsdException w:name="Colorful Shading Accent 3" w:uiPriority="71"/>
+    <w:lsdException w:name="Colorful List Accent 3" w:uiPriority="72"/>
+    <w:lsdException w:name="Colorful Grid Accent 3" w:uiPriority="73"/>
+    <w:lsdException w:name="Light Shading Accent 4" w:uiPriority="60"/>
+    <w:lsdException w:name="Light List Accent 4" w:uiPriority="61"/>
+    <w:lsdException w:name="Light Grid Accent 4" w:uiPriority="62"/>
+    <w:lsdException w:name="Medium Shading 1 Accent 4" w:uiPriority="63"/>
+    <w:lsdException w:name="Medium Shading 2 Accent 4" w:uiPriority="64"/>
+    <w:lsdException w:name="Medium List 1 Accent 4" w:uiPriority="65"/>
+    <w:lsdException w:name="Medium List 2 Accent 4" w:uiPriority="66"/>
+    <w:lsdException w:name="Medium Grid 1 Accent 4" w:uiPriority="67"/>
+    <w:lsdException w:name="Medium Grid 2 Accent 4" w:uiPriority="68"/>
+    <w:lsdException w:name="Medium Grid 3 Accent 4" w:uiPriority="69"/>
+    <w:lsdException w:name="Dark List Accent 4" w:uiPriority="70"/>
+    <w:lsdException w:name="Colorful Shading Accent 4" w:uiPriority="71"/>
+    <w:lsdException w:name="Colorful List Accent 4" w:uiPriority="72"/>
+    <w:lsdException w:name="Colorful Grid Accent 4" w:uiPriority="73"/>
+    <w:lsdException w:name="Light Shading Accent 5" w:uiPriority="60"/>
+    <w:lsdException w:name="Light List Accent 5" w:uiPriority="61"/>
+    <w:lsdException w:name="Light Grid Accent 5" w:uiPriority="62"/>
+    <w:lsdException w:name="Medium Shading 1 Accent 5" w:uiPriority="63"/>
+    <w:lsdException w:name="Medium Shading 2 Accent 5" w:uiPriority="64"/>
+    <w:lsdException w:name="Medium List 1 Accent 5" w:uiPriority="65"/>
+    <w:lsdException w:name="Medium List 2 Accent 5" w:uiPriority="66"/>
+    <w:lsdException w:name="Medium Grid 1 Accent 5" w:uiPriority="67"/>
+    <w:lsdException w:name="Medium Grid 2 Accent 5" w:uiPriority="68"/>
+    <w:lsdException w:name="Medium Grid 3 Accent 5" w:uiPriority="69"/>
+    <w:lsdException w:name="Dark List Accent 5" w:uiPriority="70"/>
+    <w:lsdException w:name="Colorful Shading Accent 5" w:uiPriority="71"/>
+    <w:lsdException w:name="Colorful List Accent 5" w:uiPriority="72"/>
+    <w:lsdException w:name="Colorful Grid Accent 5" w:uiPriority="73"/>
+    <w:lsdException w:name="Light Shading Accent 6" w:uiPriority="60"/>
+    <w:lsdException w:name="Light List Accent 6" w:uiPriority="61"/>
+    <w:lsdException w:name="Light Grid Accent 6" w:uiPriority="62"/>
+    <w:lsdException w:name="Medium Shading 1 Accent 6" w:uiPriority="63"/>
+    <w:lsdException w:name="Medium Shading 2 Accent 6" w:uiPriority="64"/>
+    <w:lsdException w:name="Medium List 1 Accent 6" w:uiPriority="65"/>
+    <w:lsdException w:name="Medium List 2 Accent 6" w:uiPriority="66"/>
+    <w:lsdException w:name="Medium Grid 1 Accent 6" w:uiPriority="67"/>
+    <w:lsdException w:name="Medium Grid 2 Accent 6" w:uiPriority="68"/>
+    <w:lsdException w:name="Medium Grid 3 Accent 6" w:uiPriority="69"/>
+    <w:lsdException w:name="Dark List Accent 6" w:uiPriority="70"/>
+    <w:lsdException w:name="Colorful Shading Accent 6" w:uiPriority="71"/>
+    <w:lsdException w:name="Colorful List Accent 6" w:uiPriority="72"/>
+    <w:lsdException w:name="Colorful Grid Accent 6" w:uiPriority="73"/>
+    <w:lsdException w:name="Subtle Emphasis" w:uiPriority="19" w:qFormat="1"/>
+    <w:lsdException w:name="Intense Emphasis" w:uiPriority="21" w:qFormat="1"/>
+    <w:lsdException w:name="Subtle Reference" w:uiPriority="31" w:qFormat="1"/>
+    <w:lsdException w:name="Intense Reference" w:uiPriority="32" w:qFormat="1"/>
+    <w:lsdException w:name="Book Title" w:uiPriority="33" w:qFormat="1"/>
+    <w:lsdException w:name="Bibliography" w:semiHidden="1" w:uiPriority="37" w:unhideWhenUsed="1"/>
+    <w:lsdException w:name="TOC Heading" w:semiHidden="1" w:uiPriority="39" w:unhideWhenUsed="1" w:qFormat="1"/>
+    <w:lsdException w:name="Plain Table 5" w:semiHidden="1" w:unhideWhenUsed="1"/>
+    <w:lsdException w:name="Grid Table Light" w:semiHidden="1" w:unhideWhenUsed="1"/>
+    <w:lsdException w:name="Grid Table 1 Light" w:semiHidden="1" w:unhideWhenUsed="1"/>
+    <w:lsdException w:name="Grid Table 2" w:semiHidden="1" w:unhideWhenUsed="1"/>
+    <w:lsdException w:name="Grid Table 3" w:semiHidden="1" w:unhideWhenUsed="1"/>
+    <w:lsdException w:name="Grid Table 4" w:uiPriority="49"/>
+    <w:lsdException w:name="Grid Table 5 Dark" w:uiPriority="50"/>
+    <w:lsdException w:name="Grid Table 6 Colorful" w:uiPriority="51"/>
+    <w:lsdException w:name="Grid Table 7 Colorful" w:uiPriority="52"/>
+    <w:lsdException w:name="Grid Table 1 Light Accent 1" w:uiPriority="46"/>
+    <w:lsdException w:name="Grid Table 2 Accent 1" w:uiPriority="47"/>
+    <w:lsdException w:name="Grid Table 3 Accent 1" w:uiPriority="48"/>
+    <w:lsdException w:name="Grid Table 4 Accent 1" w:uiPriority="49"/>
+    <w:lsdException w:name="Grid Table 5 Dark Accent 1" w:uiPriority="50"/>
+    <w:lsdException w:name="Grid Table 6 Colorful Accent 1" w:uiPriority="51"/>
+    <w:lsdException w:name="Grid Table 7 Colorful Accent 1" w:uiPriority="52"/>
+    <w:lsdException w:name="Grid Table 1 Light Accent 2" w:uiPriority="46"/>
+    <w:lsdException w:name="Grid Table 2 Accent 2" w:uiPriority="47"/>
+    <w:lsdException w:name="Grid Table 3 Accent 2" w:uiPriority="48"/>
+    <w:lsdException w:name="Grid Table 4 Accent 2" w:uiPriority="49"/>
+    <w:lsdException w:name="Grid Table 5 Dark Accent 2" w:uiPriority="50"/>
+    <w:lsdException w:name="Grid Table 6 Colorful Accent 2" w:uiPriority="51"/>
+    <w:lsdException w:name="Grid Table 7 Colorful Accent 2" w:uiPriority="52"/>
+    <w:lsdException w:name="Grid Table 1 Light Accent 3" w:uiPriority="46"/>
+    <w:lsdException w:name="Grid Table 2 Accent 3" w:uiPriority="47"/>
+    <w:lsdException w:name="Grid Table 3 Accent 3" w:uiPriority="48"/>
+    <w:lsdException w:name="Grid Table 4 Accent 3" w:uiPriority="49"/>
+    <w:lsdException w:name="Grid Table 5 Dark Accent 3" w:uiPriority="50"/>
+    <w:lsdException w:name="Grid Table 6 Colorful Accent 3" w:uiPriority="51"/>
+    <w:lsdException w:name="Grid Table 7 Colorful Accent 3" w:uiPriority="52"/>
+    <w:lsdException w:name="Grid Table 1 Light Accent 4" w:uiPriority="46"/>
+    <w:lsdException w:name="Grid Table 2 Accent 4" w:uiPriority="47"/>
+    <w:lsdException w:name="Grid Table 3 Accent 4" w:uiPriority="48"/>
+    <w:lsdException w:name="Grid Table 4 Accent 4" w:uiPriority="49"/>
+    <w:lsdException w:name="Grid Table 5 Dark Accent 4" w:uiPriority="50"/>
+    <w:lsdException w:name="Grid Table 6 Colorful Accent 4" w:uiPriority="51"/>
+    <w:lsdException w:name="Grid Table 7 Colorful Accent 4" w:uiPriority="52"/>
+    <w:lsdException w:name="Grid Table 1 Light Accent 5" w:uiPriority="46"/>
+    <w:lsdException w:name="Grid Table 2 Accent 5" w:uiPriority="47"/>
+    <w:lsdException w:name="Grid Table 3 Accent 5" w:uiPriority="48"/>
+    <w:lsdException w:name="Grid Table 4 Accent 5" w:uiPriority="49"/>
+    <w:lsdException w:name="Grid Table 5 Dark Accent 5" w:uiPriority="50"/>
+    <w:lsdException w:name="Grid Table 6 Colorful Accent 5" w:uiPriority="51"/>
+    <w:lsdException w:name="Grid Table 7 Colorful Accent 5" w:uiPriority="52"/>
+    <w:lsdException w:name="Grid Table 1 Light Accent 6" w:uiPriority="46"/>
+    <w:lsdException w:name="Grid Table 2 Accent 6" w:uiPriority="47"/>
+    <w:lsdException w:name="Grid Table 3 Accent 6" w:uiPriority="48"/>
+    <w:lsdException w:name="Grid Table 4 Accent 6" w:uiPriority="49"/>
+    <w:lsdException w:name="Grid Table 5 Dark Accent 6" w:uiPriority="50"/>
+    <w:lsdException w:name="Grid Table 6 Colorful Accent 6" w:uiPriority="51"/>
+    <w:lsdException w:name="Grid Table 7 Colorful Accent 6" w:uiPriority="52"/>
+    <w:lsdException w:name="List Table 1 Light" w:uiPriority="46"/>
+    <w:lsdException w:name="List Table 2" w:uiPriority="47"/>
+    <w:lsdException w:name="List Table 3" w:uiPriority="48"/>
+    <w:lsdException w:name="List Table 4" w:uiPriority="49"/>
+    <w:lsdException w:name="List Table 5 Dark" w:uiPriority="50"/>
+    <w:lsdException w:name="List Table 6 Colorful" w:uiPriority="51"/>
+    <w:lsdException w:name="List Table 7 Colorful" w:uiPriority="52"/>
+    <w:lsdException w:name="List Table 1 Light Accent 1" w:uiPriority="46"/>
+    <w:lsdException w:name="List Table 2 Accent 1" w:uiPriority="47"/>
+    <w:lsdException w:name="List Table 3 Accent 1" w:uiPriority="48"/>
+    <w:lsdException w:name="List Table 4 Accent 1" w:uiPriority="49"/>
+    <w:lsdException w:name="List Table 5 Dark Accent 1" w:uiPriority="50"/>
+    <w:lsdException w:name="List Table 6 Colorful Accent 1" w:uiPriority="51"/>
+    <w:lsdException w:name="List Table 7 Colorful Accent 1" w:uiPriority="52"/>
+    <w:lsdException w:name="List Table 1 Light Accent 2" w:uiPriority="46"/>
+    <w:lsdException w:name="List Table 2 Accent 2" w:uiPriority="47"/>
+    <w:lsdException w:name="List Table 3 Accent 2" w:uiPriority="48"/>
+    <w:lsdException w:name="List Table 4 Accent 2" w:uiPriority="49"/>
+    <w:lsdException w:name="List Table 5 Dark Accent 2" w:uiPriority="50"/>
+    <w:lsdException w:name="List Table 6 Colorful Accent 2" w:uiPriority="51"/>
+    <w:lsdException w:name="List Table 7 Colorful Accent 2" w:uiPriority="52"/>
+    <w:lsdException w:name="List Table 1 Light Accent 3" w:uiPriority="46"/>
+    <w:lsdException w:name="List Table 2 Accent 3" w:uiPriority="47"/>
+    <w:lsdException w:name="List Table 3 Accent 3" w:uiPriority="48"/>
+    <w:lsdException w:name="List Table 4 Accent 3" w:uiPriority="49"/>
+    <w:lsdException w:name="List Table 5 Dark Accent 3" w:uiPriority="50"/>
+    <w:lsdException w:name="List Table 6 Colorful Accent 3" w:uiPriority="51"/>
+    <w:lsdException w:name="List Table 7 Colorful Accent 3" w:uiPriority="52"/>
+    <w:lsdException w:name="List Table 1 Light Accent 4" w:uiPriority="46"/>
+    <w:lsdException w:name="List Table 2 Accent 4" w:uiPriority="47"/>
+    <w:lsdException w:name="List Table 3 Accent 4" w:uiPriority="48"/>
+    <w:lsdException w:name="List Table 4 Accent 4" w:uiPriority="49"/>
+    <w:lsdException w:name="List Table 5 Dark Accent 4" w:uiPriority="50"/>
+    <w:lsdException w:name="List Table 6 Colorful Accent 4" w:uiPriority="51"/>
+    <w:lsdException w:name="List Table 7 Colorful Accent 4" w:uiPriority="52"/>
+    <w:lsdException w:name="List Table 1 Light Accent 5" w:uiPriority="46"/>
+    <w:lsdException w:name="List Table 2 Accent 5" w:uiPriority="47"/>
+    <w:lsdException w:name="List Table 3 Accent 5" w:uiPriority="48"/>
+    <w:lsdException w:name="List Table 4 Accent 5" w:uiPriority="49"/>
+    <w:lsdException w:name="List Table 5 Dark Accent 5" w:uiPriority="50"/>
+    <w:lsdException w:name="List Table 6 Colorful Accent 5" w:uiPriority="51"/>
+    <w:lsdException w:name="List Table 7 Colorful Accent 5" w:uiPriority="52"/>
+    <w:lsdException w:name="List Table 1 Light Accent 6" w:uiPriority="46"/>
+    <w:lsdException w:name="List Table 2 Accent 6" w:uiPriority="47"/>
+    <w:lsdException w:name="List Table 3 Accent 6" w:uiPriority="48"/>
+    <w:lsdException w:name="List Table 4 Accent 6" w:uiPriority="49"/>
+    <w:lsdException w:name="List Table 5 Dark Accent 6" w:uiPriority="50"/>
+    <w:lsdException w:name="List Table 6 Colorful Accent 6" w:uiPriority="51"/>
+    <w:lsdException w:name="List Table 7 Colorful Accent 6" w:uiPriority="52"/>
+    <w:lsdException w:name="Mention" w:semiHidden="1" w:unhideWhenUsed="1"/>
+    <w:lsdException w:name="Smart Hyperlink" w:semiHidden="1" w:unhideWhenUsed="1"/>
+    <w:lsdException w:name="Hashtag" w:semiHidden="1" w:unhideWhenUsed="1"/>
+    <w:lsdException w:name="Unresolved Mention" w:semiHidden="1" w:unhideWhenUsed="1"/>
+    <w:lsdException w:name="Smart Link" w:semiHidden="1" w:unhideWhenUsed="1"/>
   </w:latentStyles>
   <w:style w:type="paragraph" w:default="1" w:styleId="Normal">
     <w:name w:val="Normal"/>
     <w:qFormat/>
-    <w:rsid w:val="00EB1D84"/>
+    <w:rsid w:val="0050195A"/>
     <w:pPr>
       <w:spacing w:after="180"/>
-      <w:jc w:val="both"/>
-    </w:pPr>
-    <w:rPr>
-      <w:rFonts w:ascii="Arial" w:eastAsiaTheme="minorHAnsi" w:hAnsi="Arial" w:cstheme="minorBidi"/>
-      <w:sz w:val="22"/>
-      <w:szCs w:val="24"/>
-      <w:lang w:eastAsia="en-US"/>
-    </w:rPr>
-  </w:style>
-  <w:style w:type="paragraph" w:styleId="Heading1">
-    <w:name w:val="heading 1"/>
-    <w:basedOn w:val="Normal"/>
-    <w:next w:val="Normal"/>
-    <w:link w:val="Heading1Char"/>
-    <w:uiPriority w:val="9"/>
-    <w:qFormat/>
-    <w:rsid w:val="0061012F"/>
-    <w:pPr>
-      <w:keepNext/>
-      <w:keepLines/>
-      <w:spacing w:after="0"/>
-      <w:outlineLvl w:val="0"/>
-    </w:pPr>
-    <w:rPr>
-      <w:rFonts w:eastAsiaTheme="majorEastAsia" w:cstheme="majorBidi"/>
-      <w:b/>
-      <w:bCs/>
-      <w:sz w:val="26"/>
-      <w:szCs w:val="32"/>
-    </w:rPr>
-  </w:style>
-  <w:style w:type="paragraph" w:styleId="Heading2">
-    <w:name w:val="heading 2"/>
-    <w:basedOn w:val="Normal"/>
-    <w:next w:val="Normal"/>
-    <w:link w:val="Heading2Char"/>
-    <w:uiPriority w:val="9"/>
-    <w:semiHidden/>
-    <w:unhideWhenUsed/>
-    <w:qFormat/>
-    <w:rsid w:val="00273288"/>
-    <w:pPr>
-      <w:keepNext/>
-      <w:keepLines/>
-      <w:spacing w:before="400"/>
-      <w:outlineLvl w:val="1"/>
-    </w:pPr>
-    <w:rPr>
-      <w:rFonts w:eastAsiaTheme="majorEastAsia" w:cstheme="majorBidi"/>
-      <w:b/>
-      <w:bCs/>
-      <w:i/>
-      <w:szCs w:val="26"/>
-    </w:rPr>
-  </w:style>
-  <w:style w:type="character" w:default="1" w:styleId="DefaultParagraphFont">
-    <w:name w:val="Default Paragraph Font"/>
-    <w:uiPriority w:val="1"/>
-    <w:semiHidden/>
-    <w:unhideWhenUsed/>
-  </w:style>
-  <w:style w:type="table" w:default="1" w:styleId="TableNormal">
-    <w:name w:val="Normal Table"/>
-    <w:uiPriority w:val="99"/>
-    <w:semiHidden/>
-    <w:unhideWhenUsed/>
-    <w:tblPr>
-      <w:tblInd w:w="0" w:type="dxa"/>
-      <w:tblCellMar>
-        <w:top w:w="0" w:type="dxa"/>
-        <w:left w:w="108" w:type="dxa"/>
-        <w:bottom w:w="0" w:type="dxa"/>
-        <w:right w:w="108" w:type="dxa"/>
-      </w:tblCellMar>
-    </w:tblPr>
-  </w:style>
-  <w:style w:type="numbering" w:default="1" w:styleId="NoList">
-    <w:name w:val="No List"/>
-    <w:uiPriority w:val="99"/>
-    <w:semiHidden/>
-    <w:unhideWhenUsed/>
-  </w:style>
-  <w:style w:type="paragraph" w:styleId="BalloonText">
-    <w:name w:val="Balloon Text"/>
-    <w:basedOn w:val="Normal"/>
-    <w:semiHidden/>
-    <w:rsid w:val="00CB6A3C"/>
-    <w:rPr>
-      <w:rFonts w:ascii="Lucida Grande" w:hAnsi="Lucida Grande"/>
-      <w:sz w:val="18"/>
-      <w:szCs w:val="18"/>
-    </w:rPr>
-  </w:style>
-  <w:style w:type="paragraph" w:customStyle="1" w:styleId="SourceCode">
-    <w:name w:val="Source Code"/>
-    <w:basedOn w:val="Normal"/>
-    <w:pPr>
-      <w:shd w:val="clear" w:color="auto" w:fill="F8F8F8"/>
-      <w:wordWrap w:val="0"/>
-    </w:pPr>
-  </w:style>
-  <w:style w:type="character" w:customStyle="1" w:styleId="KeywordTok">
-    <w:name w:val="KeywordTok"/>
-    <w:rPr>
-      <w:b/>
-      <w:color w:val="204A87"/>
-      <w:shd w:val="clear" w:color="auto" w:fill="F8F8F8"/>
-    </w:rPr>
-  </w:style>
-  <w:style w:type="character" w:customStyle="1" w:styleId="DataTypeTok">
-    <w:name w:val="DataTypeTok"/>
-    <w:rPr>
-      <w:color w:val="204A87"/>
-      <w:shd w:val="clear" w:color="auto" w:fill="F8F8F8"/>
-    </w:rPr>
-  </w:style>
-  <w:style w:type="character" w:customStyle="1" w:styleId="DecValTok">
-    <w:name w:val="DecValTok"/>
-    <w:rPr>
-      <w:color w:val="0000CF"/>
-      <w:shd w:val="clear" w:color="auto" w:fill="F8F8F8"/>
-    </w:rPr>
-  </w:style>
-  <w:style w:type="character" w:customStyle="1" w:styleId="BaseNTok">
-    <w:name w:val="BaseNTok"/>
-    <w:rPr>
-      <w:color w:val="0000CF"/>
-      <w:shd w:val="clear" w:color="auto" w:fill="F8F8F8"/>
-    </w:rPr>
-  </w:style>
-  <w:style w:type="character" w:customStyle="1" w:styleId="FloatTok">
-    <w:name w:val="FloatTok"/>
-    <w:rPr>
-      <w:color w:val="0000CF"/>
-      <w:shd w:val="clear" w:color="auto" w:fill="F8F8F8"/>
-    </w:rPr>
-  </w:style>
-  <w:style w:type="character" w:customStyle="1" w:styleId="CharTok">
-    <w:name w:val="CharTok"/>
-    <w:rPr>
-      <w:color w:val="4E9A06"/>
-      <w:shd w:val="clear" w:color="auto" w:fill="F8F8F8"/>
-    </w:rPr>
-  </w:style>
-  <w:style w:type="character" w:customStyle="1" w:styleId="StringTok">
-    <w:name w:val="StringTok"/>
-    <w:rPr>
-      <w:color w:val="4E9A06"/>
-      <w:shd w:val="clear" w:color="auto" w:fill="F8F8F8"/>
-    </w:rPr>
-  </w:style>
-  <w:style w:type="character" w:customStyle="1" w:styleId="CommentTok">
-    <w:name w:val="CommentTok"/>
-    <w:rPr>
-      <w:i/>
-      <w:color w:val="8F5902"/>
-      <w:shd w:val="clear" w:color="auto" w:fill="F8F8F8"/>
-    </w:rPr>
-  </w:style>
-  <w:style w:type="character" w:customStyle="1" w:styleId="OtherTok">
-    <w:name w:val="OtherTok"/>
-    <w:rPr>
-      <w:color w:val="8F5902"/>
-      <w:shd w:val="clear" w:color="auto" w:fill="F8F8F8"/>
-    </w:rPr>
-  </w:style>
-  <w:style w:type="character" w:customStyle="1" w:styleId="AlertTok">
-    <w:name w:val="AlertTok"/>
-    <w:rPr>
-      <w:color w:val="EF2929"/>
-      <w:shd w:val="clear" w:color="auto" w:fill="F8F8F8"/>
-    </w:rPr>
-  </w:style>
-  <w:style w:type="character" w:customStyle="1" w:styleId="FunctionTok">
-    <w:name w:val="FunctionTok"/>
-    <w:rPr>
-      <w:color w:val="000000"/>
-      <w:shd w:val="clear" w:color="auto" w:fill="F8F8F8"/>
-    </w:rPr>
-  </w:style>
-  <w:style w:type="character" w:customStyle="1" w:styleId="RegionMarkerTok">
-    <w:name w:val="RegionMarkerTok"/>
-    <w:rPr>
-      <w:shd w:val="clear" w:color="auto" w:fill="F8F8F8"/>
-    </w:rPr>
-  </w:style>
-  <w:style w:type="character" w:customStyle="1" w:styleId="ErrorTok">
-    <w:name w:val="ErrorTok"/>
-    <w:rPr>
-      <w:b/>
-      <w:shd w:val="clear" w:color="auto" w:fill="F8F8F8"/>
-    </w:rPr>
-  </w:style>
-  <w:style w:type="character" w:customStyle="1" w:styleId="NormalTok">
-    <w:name w:val="NormalTok"/>
-    <w:rPr>
-      <w:shd w:val="clear" w:color="auto" w:fill="F8F8F8"/>
-    </w:rPr>
-  </w:style>
-  <w:style w:type="character" w:customStyle="1" w:styleId="Heading1Char">
-    <w:name w:val="Heading 1 Char"/>
-    <w:basedOn w:val="DefaultParagraphFont"/>
-    <w:link w:val="Heading1"/>
-    <w:uiPriority w:val="9"/>
-    <w:rsid w:val="0061012F"/>
-    <w:rPr>
-      <w:rFonts w:ascii="Arial" w:eastAsiaTheme="majorEastAsia" w:hAnsi="Arial" w:cstheme="majorBidi"/>
-      <w:b/>
-      <w:bCs/>
-      <w:sz w:val="26"/>
-      <w:szCs w:val="32"/>
-      <w:lang w:eastAsia="en-US"/>
-    </w:rPr>
-  </w:style>
-  <w:style w:type="character" w:customStyle="1" w:styleId="Heading2Char">
-    <w:name w:val="Heading 2 Char"/>
-    <w:basedOn w:val="DefaultParagraphFont"/>
-    <w:link w:val="Heading2"/>
-    <w:uiPriority w:val="9"/>
-    <w:semiHidden/>
-    <w:rsid w:val="00273288"/>
-    <w:rPr>
-      <w:rFonts w:ascii="Arial" w:eastAsiaTheme="majorEastAsia" w:hAnsi="Arial" w:cstheme="majorBidi"/>
-      <w:b/>
-      <w:bCs/>
-      <w:i/>
-      <w:sz w:val="22"/>
-      <w:szCs w:val="26"/>
-      <w:lang w:eastAsia="en-US"/>
-    </w:rPr>
-  </w:style>
-  <w:style w:type="paragraph" w:styleId="ListNumber">
-    <w:name w:val="List Number"/>
-    <w:basedOn w:val="Normal"/>
-    <w:uiPriority w:val="99"/>
-    <w:semiHidden/>
-    <w:unhideWhenUsed/>
-    <w:rsid w:val="008D1658"/>
-    <w:pPr>
-      <w:numPr>
-        <w:numId w:val="5"/>
-      </w:numPr>
-      <w:contextualSpacing/>
-    </w:pPr>
-  </w:style>
-  <w:style w:type="paragraph" w:styleId="List">
-    <w:name w:val="List"/>
-    <w:basedOn w:val="Normal"/>
-    <w:uiPriority w:val="99"/>
-    <w:semiHidden/>
-    <w:unhideWhenUsed/>
-    <w:rsid w:val="00921383"/>
-    <w:pPr>
-      <w:ind w:left="360" w:hanging="360"/>
-      <w:contextualSpacing/>
-    </w:pPr>
-  </w:style>
-  <w:style w:type="paragraph" w:styleId="ListBullet">
-    <w:name w:val="List Bullet"/>
-    <w:basedOn w:val="Normal"/>
-    <w:uiPriority w:val="99"/>
-    <w:semiHidden/>
-    <w:unhideWhenUsed/>
-    <w:rsid w:val="00011BC5"/>
-    <w:pPr>
-      <w:numPr>
-        <w:numId w:val="4"/>
-      </w:numPr>
-      <w:contextualSpacing/>
-    </w:pPr>
-  </w:style>
-  <w:style w:type="paragraph" w:styleId="ListContinue">
-    <w:name w:val="List Continue"/>
-    <w:basedOn w:val="Normal"/>
-    <w:uiPriority w:val="99"/>
-    <w:semiHidden/>
-    <w:unhideWhenUsed/>
-    <w:rsid w:val="00464BDE"/>
-    <w:pPr>
-      <w:ind w:left="360"/>
-      <w:contextualSpacing/>
-    </w:pPr>
-  </w:style>
-  <w:style w:type="paragraph" w:styleId="ListParagraph">
-    <w:name w:val="List Paragraph"/>
-    <w:basedOn w:val="Normal"/>
-    <w:uiPriority w:val="34"/>
-    <w:qFormat/>
-    <w:rsid w:val="005C76D2"/>
-    <w:pPr>
-      <w:spacing w:after="0"/>
-      <w:ind w:left="720"/>
-    </w:pPr>
-  </w:style>
-</w:styles>
-</file>
-
-<file path=word/stylesWithEffects.xml><?xml version="1.0" encoding="utf-8"?>
-<w:styles xmlns:wpc="http://schemas.microsoft.com/office/word/2010/wordprocessingCanvas" xmlns:mo="http://schemas.microsoft.com/office/mac/office/2008/main" xmlns:mc="http://schemas.openxmlformats.org/markup-compatibility/2006" xmlns:mv="urn:schemas-microsoft-com:mac:vml" xmlns:o="urn:schemas-microsoft-com:office:office" xmlns:r="http://schemas.openxmlformats.org/officeDocument/2006/relationships" xmlns:m="http://schemas.openxmlformats.org/officeDocument/2006/math" xmlns:v="urn:schemas-microsoft-com:vml" xmlns:wp14="http://schemas.microsoft.com/office/word/2010/wordprocessingDrawing" xmlns:wp="http://schemas.openxmlformats.org/drawingml/2006/wordprocessingDrawing" xmlns:w10="urn:schemas-microsoft-com:office:word" xmlns:w="http://schemas.openxmlformats.org/wordprocessingml/2006/main" xmlns:w14="http://schemas.microsoft.com/office/word/2010/wordml" xmlns:wpg="http://schemas.microsoft.com/office/word/2010/wordprocessingGroup" xmlns:wpi="http://schemas.microsoft.com/office/word/2010/wordprocessingInk" xmlns:wne="http://schemas.microsoft.com/office/word/2006/wordml" xmlns:wps="http://schemas.microsoft.com/office/word/2010/wordprocessingShape" mc:Ignorable="w14 wp14">
-  <w:docDefaults>
-    <w:rPrDefault>
-      <w:rPr>
-        <w:rFonts w:ascii="Times New Roman" w:eastAsiaTheme="minorEastAsia" w:hAnsi="Times New Roman" w:cs="Times New Roman"/>
-        <w:lang w:val="en-US" w:eastAsia="ja-JP" w:bidi="ar-SA"/>
-      </w:rPr>
-    </w:rPrDefault>
-    <w:pPrDefault/>
-  </w:docDefaults>
-  <w:latentStyles w:defLockedState="0" w:defUIPriority="99" w:defSemiHidden="1" w:defUnhideWhenUsed="1" w:defQFormat="0" w:count="276">
-    <w:lsdException w:name="Normal" w:semiHidden="0" w:uiPriority="0" w:unhideWhenUsed="0" w:qFormat="1"/>
-    <w:lsdException w:name="heading 1" w:semiHidden="0" w:uiPriority="9" w:unhideWhenUsed="0" w:qFormat="1"/>
-    <w:lsdException w:name="heading 2" w:uiPriority="9" w:qFormat="1"/>
-    <w:lsdException w:name="heading 3" w:uiPriority="9" w:qFormat="1"/>
-    <w:lsdException w:name="heading 4" w:uiPriority="9" w:qFormat="1"/>
-    <w:lsdException w:name="heading 5" w:uiPriority="9" w:qFormat="1"/>
-    <w:lsdException w:name="heading 6" w:uiPriority="9" w:qFormat="1"/>
-    <w:lsdException w:name="heading 7" w:uiPriority="9" w:qFormat="1"/>
-    <w:lsdException w:name="heading 8" w:uiPriority="9" w:qFormat="1"/>
-    <w:lsdException w:name="heading 9" w:uiPriority="9" w:qFormat="1"/>
-    <w:lsdException w:name="toc 1" w:uiPriority="39"/>
-    <w:lsdException w:name="toc 2" w:uiPriority="39"/>
-    <w:lsdException w:name="toc 3" w:uiPriority="39"/>
-    <w:lsdException w:name="toc 4" w:uiPriority="39"/>
-    <w:lsdException w:name="toc 5" w:uiPriority="39"/>
-    <w:lsdException w:name="toc 6" w:uiPriority="39"/>
-    <w:lsdException w:name="toc 7" w:uiPriority="39"/>
-    <w:lsdException w:name="toc 8" w:uiPriority="39"/>
-    <w:lsdException w:name="toc 9" w:uiPriority="39"/>
-    <w:lsdException w:name="caption" w:uiPriority="35" w:qFormat="1"/>
-    <w:lsdException w:name="Title" w:semiHidden="0" w:uiPriority="10" w:unhideWhenUsed="0" w:qFormat="1"/>
-    <w:lsdException w:name="Default Paragraph Font" w:uiPriority="1"/>
-    <w:lsdException w:name="Subtitle" w:semiHidden="0" w:uiPriority="11" w:unhideWhenUsed="0" w:qFormat="1"/>
-    <w:lsdException w:name="Strong" w:semiHidden="0" w:uiPriority="22" w:unhideWhenUsed="0" w:qFormat="1"/>
-    <w:lsdException w:name="Emphasis" w:semiHidden="0" w:uiPriority="20" w:unhideWhenUsed="0" w:qFormat="1"/>
-    <w:lsdException w:name="Table Grid" w:semiHidden="0" w:uiPriority="59" w:unhideWhenUsed="0"/>
-    <w:lsdException w:name="Placeholder Text" w:unhideWhenUsed="0"/>
-    <w:lsdException w:name="No Spacing" w:semiHidden="0" w:uiPriority="1" w:unhideWhenUsed="0" w:qFormat="1"/>
-    <w:lsdException w:name="Light Shading" w:semiHidden="0" w:uiPriority="60" w:unhideWhenUsed="0"/>
-    <w:lsdException w:name="Light List" w:semiHidden="0" w:uiPriority="61" w:unhideWhenUsed="0"/>
-    <w:lsdException w:name="Light Grid" w:semiHidden="0" w:uiPriority="62" w:unhideWhenUsed="0"/>
-    <w:lsdException w:name="Medium Shading 1" w:semiHidden="0" w:uiPriority="63" w:unhideWhenUsed="0"/>
-    <w:lsdException w:name="Medium Shading 2" w:semiHidden="0" w:uiPriority="64" w:unhideWhenUsed="0"/>
-    <w:lsdException w:name="Medium List 1" w:semiHidden="0" w:uiPriority="65" w:unhideWhenUsed="0"/>
-    <w:lsdException w:name="Medium List 2" w:semiHidden="0" w:uiPriority="66" w:unhideWhenUsed="0"/>
-    <w:lsdException w:name="Medium Grid 1" w:semiHidden="0" w:uiPriority="67" w:unhideWhenUsed="0"/>
-    <w:lsdException w:name="Medium Grid 2" w:semiHidden="0" w:uiPriority="68" w:unhideWhenUsed="0"/>
-    <w:lsdException w:name="Medium Grid 3" w:semiHidden="0" w:uiPriority="69" w:unhideWhenUsed="0"/>
-    <w:lsdException w:name="Dark List" w:semiHidden="0" w:uiPriority="70" w:unhideWhenUsed="0"/>
-    <w:lsdException w:name="Colorful Shading" w:semiHidden="0" w:uiPriority="71" w:unhideWhenUsed="0"/>
-    <w:lsdException w:name="Colorful List" w:semiHidden="0" w:uiPriority="72" w:unhideWhenUsed="0"/>
-    <w:lsdException w:name="Colorful Grid" w:semiHidden="0" w:uiPriority="73" w:unhideWhenUsed="0"/>
-    <w:lsdException w:name="Light Shading Accent 1" w:semiHidden="0" w:uiPriority="60" w:unhideWhenUsed="0"/>
-    <w:lsdException w:name="Light List Accent 1" w:semiHidden="0" w:uiPriority="61" w:unhideWhenUsed="0"/>
-    <w:lsdException w:name="Light Grid Accent 1" w:semiHidden="0" w:uiPriority="62" w:unhideWhenUsed="0"/>
-    <w:lsdException w:name="Medium Shading 1 Accent 1" w:semiHidden="0" w:uiPriority="63" w:unhideWhenUsed="0"/>
-    <w:lsdException w:name="Medium Shading 2 Accent 1" w:semiHidden="0" w:uiPriority="64" w:unhideWhenUsed="0"/>
-    <w:lsdException w:name="Medium List 1 Accent 1" w:semiHidden="0" w:uiPriority="65" w:unhideWhenUsed="0"/>
-    <w:lsdException w:name="Revision" w:unhideWhenUsed="0"/>
-    <w:lsdException w:name="List Paragraph" w:semiHidden="0" w:uiPriority="34" w:unhideWhenUsed="0" w:qFormat="1"/>
-    <w:lsdException w:name="Quote" w:semiHidden="0" w:uiPriority="29" w:unhideWhenUsed="0" w:qFormat="1"/>
-    <w:lsdException w:name="Intense Quote" w:semiHidden="0" w:uiPriority="30" w:unhideWhenUsed="0" w:qFormat="1"/>
-    <w:lsdException w:name="Medium List 2 Accent 1" w:semiHidden="0" w:uiPriority="66" w:unhideWhenUsed="0"/>
-    <w:lsdException w:name="Medium Grid 1 Accent 1" w:semiHidden="0" w:uiPriority="67" w:unhideWhenUsed="0"/>
-    <w:lsdException w:name="Medium Grid 2 Accent 1" w:semiHidden="0" w:uiPriority="68" w:unhideWhenUsed="0"/>
-    <w:lsdException w:name="Medium Grid 3 Accent 1" w:semiHidden="0" w:uiPriority="69" w:unhideWhenUsed="0"/>
-    <w:lsdException w:name="Dark List Accent 1" w:semiHidden="0" w:uiPriority="70" w:unhideWhenUsed="0"/>
-    <w:lsdException w:name="Colorful Shading Accent 1" w:semiHidden="0" w:uiPriority="71" w:unhideWhenUsed="0"/>
-    <w:lsdException w:name="Colorful List Accent 1" w:semiHidden="0" w:uiPriority="72" w:unhideWhenUsed="0"/>
-    <w:lsdException w:name="Colorful Grid Accent 1" w:semiHidden="0" w:uiPriority="73" w:unhideWhenUsed="0"/>
-    <w:lsdException w:name="Light Shading Accent 2" w:semiHidden="0" w:uiPriority="60" w:unhideWhenUsed="0"/>
-    <w:lsdException w:name="Light List Accent 2" w:semiHidden="0" w:uiPriority="61" w:unhideWhenUsed="0"/>
-    <w:lsdException w:name="Light Grid Accent 2" w:semiHidden="0" w:uiPriority="62" w:unhideWhenUsed="0"/>
-    <w:lsdException w:name="Medium Shading 1 Accent 2" w:semiHidden="0" w:uiPriority="63" w:unhideWhenUsed="0"/>
-    <w:lsdException w:name="Medium Shading 2 Accent 2" w:semiHidden="0" w:uiPriority="64" w:unhideWhenUsed="0"/>
-    <w:lsdException w:name="Medium List 1 Accent 2" w:semiHidden="0" w:uiPriority="65" w:unhideWhenUsed="0"/>
-    <w:lsdException w:name="Medium List 2 Accent 2" w:semiHidden="0" w:uiPriority="66" w:unhideWhenUsed="0"/>
-    <w:lsdException w:name="Medium Grid 1 Accent 2" w:semiHidden="0" w:uiPriority="67" w:unhideWhenUsed="0"/>
-    <w:lsdException w:name="Medium Grid 2 Accent 2" w:semiHidden="0" w:uiPriority="68" w:unhideWhenUsed="0"/>
-    <w:lsdException w:name="Medium Grid 3 Accent 2" w:semiHidden="0" w:uiPriority="69" w:unhideWhenUsed="0"/>
-    <w:lsdException w:name="Dark List Accent 2" w:semiHidden="0" w:uiPriority="70" w:unhideWhenUsed="0"/>
-    <w:lsdException w:name="Colorful Shading Accent 2" w:semiHidden="0" w:uiPriority="71" w:unhideWhenUsed="0"/>
-    <w:lsdException w:name="Colorful List Accent 2" w:semiHidden="0" w:uiPriority="72" w:unhideWhenUsed="0"/>
-    <w:lsdException w:name="Colorful Grid Accent 2" w:semiHidden="0" w:uiPriority="73" w:unhideWhenUsed="0"/>
-    <w:lsdException w:name="Light Shading Accent 3" w:semiHidden="0" w:uiPriority="60" w:unhideWhenUsed="0"/>
-    <w:lsdException w:name="Light List Accent 3" w:semiHidden="0" w:uiPriority="61" w:unhideWhenUsed="0"/>
-    <w:lsdException w:name="Light Grid Accent 3" w:semiHidden="0" w:uiPriority="62" w:unhideWhenUsed="0"/>
-    <w:lsdException w:name="Medium Shading 1 Accent 3" w:semiHidden="0" w:uiPriority="63" w:unhideWhenUsed="0"/>
-    <w:lsdException w:name="Medium Shading 2 Accent 3" w:semiHidden="0" w:uiPriority="64" w:unhideWhenUsed="0"/>
-    <w:lsdException w:name="Medium List 1 Accent 3" w:semiHidden="0" w:uiPriority="65" w:unhideWhenUsed="0"/>
-    <w:lsdException w:name="Medium List 2 Accent 3" w:semiHidden="0" w:uiPriority="66" w:unhideWhenUsed="0"/>
-    <w:lsdException w:name="Medium Grid 1 Accent 3" w:semiHidden="0" w:uiPriority="67" w:unhideWhenUsed="0"/>
-    <w:lsdException w:name="Medium Grid 2 Accent 3" w:semiHidden="0" w:uiPriority="68" w:unhideWhenUsed="0"/>
-    <w:lsdException w:name="Medium Grid 3 Accent 3" w:semiHidden="0" w:uiPriority="69" w:unhideWhenUsed="0"/>
-    <w:lsdException w:name="Dark List Accent 3" w:semiHidden="0" w:uiPriority="70" w:unhideWhenUsed="0"/>
-    <w:lsdException w:name="Colorful Shading Accent 3" w:semiHidden="0" w:uiPriority="71" w:unhideWhenUsed="0"/>
-    <w:lsdException w:name="Colorful List Accent 3" w:semiHidden="0" w:uiPriority="72" w:unhideWhenUsed="0"/>
-    <w:lsdException w:name="Colorful Grid Accent 3" w:semiHidden="0" w:uiPriority="73" w:unhideWhenUsed="0"/>
-    <w:lsdException w:name="Light Shading Accent 4" w:semiHidden="0" w:uiPriority="60" w:unhideWhenUsed="0"/>
-    <w:lsdException w:name="Light List Accent 4" w:semiHidden="0" w:uiPriority="61" w:unhideWhenUsed="0"/>
-    <w:lsdException w:name="Light Grid Accent 4" w:semiHidden="0" w:uiPriority="62" w:unhideWhenUsed="0"/>
-    <w:lsdException w:name="Medium Shading 1 Accent 4" w:semiHidden="0" w:uiPriority="63" w:unhideWhenUsed="0"/>
-    <w:lsdException w:name="Medium Shading 2 Accent 4" w:semiHidden="0" w:uiPriority="64" w:unhideWhenUsed="0"/>
-    <w:lsdException w:name="Medium List 1 Accent 4" w:semiHidden="0" w:uiPriority="65" w:unhideWhenUsed="0"/>
-    <w:lsdException w:name="Medium List 2 Accent 4" w:semiHidden="0" w:uiPriority="66" w:unhideWhenUsed="0"/>
-    <w:lsdException w:name="Medium Grid 1 Accent 4" w:semiHidden="0" w:uiPriority="67" w:unhideWhenUsed="0"/>
-    <w:lsdException w:name="Medium Grid 2 Accent 4" w:semiHidden="0" w:uiPriority="68" w:unhideWhenUsed="0"/>
-    <w:lsdException w:name="Medium Grid 3 Accent 4" w:semiHidden="0" w:uiPriority="69" w:unhideWhenUsed="0"/>
-    <w:lsdException w:name="Dark List Accent 4" w:semiHidden="0" w:uiPriority="70" w:unhideWhenUsed="0"/>
-    <w:lsdException w:name="Colorful Shading Accent 4" w:semiHidden="0" w:uiPriority="71" w:unhideWhenUsed="0"/>
-    <w:lsdException w:name="Colorful List Accent 4" w:semiHidden="0" w:uiPriority="72" w:unhideWhenUsed="0"/>
-    <w:lsdException w:name="Colorful Grid Accent 4" w:semiHidden="0" w:uiPriority="73" w:unhideWhenUsed="0"/>
-    <w:lsdException w:name="Light Shading Accent 5" w:semiHidden="0" w:uiPriority="60" w:unhideWhenUsed="0"/>
-    <w:lsdException w:name="Light List Accent 5" w:semiHidden="0" w:uiPriority="61" w:unhideWhenUsed="0"/>
-    <w:lsdException w:name="Light Grid Accent 5" w:semiHidden="0" w:uiPriority="62" w:unhideWhenUsed="0"/>
-    <w:lsdException w:name="Medium Shading 1 Accent 5" w:semiHidden="0" w:uiPriority="63" w:unhideWhenUsed="0"/>
-    <w:lsdException w:name="Medium Shading 2 Accent 5" w:semiHidden="0" w:uiPriority="64" w:unhideWhenUsed="0"/>
-    <w:lsdException w:name="Medium List 1 Accent 5" w:semiHidden="0" w:uiPriority="65" w:unhideWhenUsed="0"/>
-    <w:lsdException w:name="Medium List 2 Accent 5" w:semiHidden="0" w:uiPriority="66" w:unhideWhenUsed="0"/>
-    <w:lsdException w:name="Medium Grid 1 Accent 5" w:semiHidden="0" w:uiPriority="67" w:unhideWhenUsed="0"/>
-    <w:lsdException w:name="Medium Grid 2 Accent 5" w:semiHidden="0" w:uiPriority="68" w:unhideWhenUsed="0"/>
-    <w:lsdException w:name="Medium Grid 3 Accent 5" w:semiHidden="0" w:uiPriority="69" w:unhideWhenUsed="0"/>
-    <w:lsdException w:name="Dark List Accent 5" w:semiHidden="0" w:uiPriority="70" w:unhideWhenUsed="0"/>
-    <w:lsdException w:name="Colorful Shading Accent 5" w:semiHidden="0" w:uiPriority="71" w:unhideWhenUsed="0"/>
-    <w:lsdException w:name="Colorful List Accent 5" w:semiHidden="0" w:uiPriority="72" w:unhideWhenUsed="0"/>
-    <w:lsdException w:name="Colorful Grid Accent 5" w:semiHidden="0" w:uiPriority="73" w:unhideWhenUsed="0"/>
-    <w:lsdException w:name="Light Shading Accent 6" w:semiHidden="0" w:uiPriority="60" w:unhideWhenUsed="0"/>
-    <w:lsdException w:name="Light List Accent 6" w:semiHidden="0" w:uiPriority="61" w:unhideWhenUsed="0"/>
-    <w:lsdException w:name="Light Grid Accent 6" w:semiHidden="0" w:uiPriority="62" w:unhideWhenUsed="0"/>
-    <w:lsdException w:name="Medium Shading 1 Accent 6" w:semiHidden="0" w:uiPriority="63" w:unhideWhenUsed="0"/>
-    <w:lsdException w:name="Medium Shading 2 Accent 6" w:semiHidden="0" w:uiPriority="64" w:unhideWhenUsed="0"/>
-    <w:lsdException w:name="Medium List 1 Accent 6" w:semiHidden="0" w:uiPriority="65" w:unhideWhenUsed="0"/>
-    <w:lsdException w:name="Medium List 2 Accent 6" w:semiHidden="0" w:uiPriority="66" w:unhideWhenUsed="0"/>
-    <w:lsdException w:name="Medium Grid 1 Accent 6" w:semiHidden="0" w:uiPriority="67" w:unhideWhenUsed="0"/>
-    <w:lsdException w:name="Medium Grid 2 Accent 6" w:semiHidden="0" w:uiPriority="68" w:unhideWhenUsed="0"/>
-    <w:lsdException w:name="Medium Grid 3 Accent 6" w:semiHidden="0" w:uiPriority="69" w:unhideWhenUsed="0"/>
-    <w:lsdException w:name="Dark List Accent 6" w:semiHidden="0" w:uiPriority="70" w:unhideWhenUsed="0"/>
-    <w:lsdException w:name="Colorful Shading Accent 6" w:semiHidden="0" w:uiPriority="71" w:unhideWhenUsed="0"/>
-    <w:lsdException w:name="Colorful List Accent 6" w:semiHidden="0" w:uiPriority="72" w:unhideWhenUsed="0"/>
-    <w:lsdException w:name="Colorful Grid Accent 6" w:semiHidden="0" w:uiPriority="73" w:unhideWhenUsed="0"/>
-    <w:lsdException w:name="Subtle Emphasis" w:semiHidden="0" w:uiPriority="19" w:unhideWhenUsed="0" w:qFormat="1"/>
-    <w:lsdException w:name="Intense Emphasis" w:semiHidden="0" w:uiPriority="21" w:unhideWhenUsed="0" w:qFormat="1"/>
-    <w:lsdException w:name="Subtle Reference" w:semiHidden="0" w:uiPriority="31" w:unhideWhenUsed="0" w:qFormat="1"/>
-    <w:lsdException w:name="Intense Reference" w:semiHidden="0" w:uiPriority="32" w:unhideWhenUsed="0" w:qFormat="1"/>
-    <w:lsdException w:name="Book Title" w:semiHidden="0" w:uiPriority="33" w:unhideWhenUsed="0" w:qFormat="1"/>
-    <w:lsdException w:name="Bibliography" w:uiPriority="37"/>
-    <w:lsdException w:name="TOC Heading" w:uiPriority="39" w:qFormat="1"/>
-  </w:latentStyles>
-  <w:style w:type="paragraph" w:default="1" w:styleId="Normal">
-    <w:name w:val="Normal"/>
-    <w:qFormat/>
-    <w:rsid w:val="00EB1D84"/>
-    <w:pPr>
-      <w:spacing w:after="180"/>
-      <w:jc w:val="both"/>
     </w:pPr>
     <w:rPr>
       <w:rFonts w:ascii="Arial" w:eastAsiaTheme="minorHAnsi" w:hAnsi="Arial" w:cstheme="minorBidi"/>

</xml_diff>

<commit_message>
Update heading formatting for template
</commit_message>
<xml_diff>
--- a/template.docx
+++ b/template.docx
@@ -2,7 +2,11 @@
 <file path=word/document.xml><?xml version="1.0" encoding="utf-8"?>
 <w:document xmlns:wpc="http://schemas.microsoft.com/office/word/2010/wordprocessingCanvas" xmlns:cx="http://schemas.microsoft.com/office/drawing/2014/chartex" xmlns:cx1="http://schemas.microsoft.com/office/drawing/2015/9/8/chartex" xmlns:cx2="http://schemas.microsoft.com/office/drawing/2015/10/21/chartex" xmlns:cx3="http://schemas.microsoft.com/office/drawing/2016/5/9/chartex" xmlns:cx4="http://schemas.microsoft.com/office/drawing/2016/5/10/chartex" xmlns:cx5="http://schemas.microsoft.com/office/drawing/2016/5/11/chartex" xmlns:cx6="http://schemas.microsoft.com/office/drawing/2016/5/12/chartex" xmlns:cx7="http://schemas.microsoft.com/office/drawing/2016/5/13/chartex" xmlns:cx8="http://schemas.microsoft.com/office/drawing/2016/5/14/chartex" xmlns:mc="http://schemas.openxmlformats.org/markup-compatibility/2006" xmlns:aink="http://schemas.microsoft.com/office/drawing/2016/ink" xmlns:am3d="http://schemas.microsoft.com/office/drawing/2017/model3d" xmlns:o="urn:schemas-microsoft-com:office:office" xmlns:r="http://schemas.openxmlformats.org/officeDocument/2006/relationships" xmlns:m="http://schemas.openxmlformats.org/officeDocument/2006/math" xmlns:v="urn:schemas-microsoft-com:vml" xmlns:wp14="http://schemas.microsoft.com/office/word/2010/wordprocessingDrawing" xmlns:wp="http://schemas.openxmlformats.org/drawingml/2006/wordprocessingDrawing" xmlns:w10="urn:schemas-microsoft-com:office:word" xmlns:w="http://schemas.openxmlformats.org/wordprocessingml/2006/main" xmlns:w14="http://schemas.microsoft.com/office/word/2010/wordml" xmlns:w15="http://schemas.microsoft.com/office/word/2012/wordml" xmlns:w16cex="http://schemas.microsoft.com/office/word/2018/wordml/cex" xmlns:w16cid="http://schemas.microsoft.com/office/word/2016/wordml/cid" xmlns:w16="http://schemas.microsoft.com/office/word/2018/wordml" xmlns:w16se="http://schemas.microsoft.com/office/word/2015/wordml/symex" xmlns:wpg="http://schemas.microsoft.com/office/word/2010/wordprocessingGroup" xmlns:wpi="http://schemas.microsoft.com/office/word/2010/wordprocessingInk" xmlns:wne="http://schemas.microsoft.com/office/word/2006/wordml" xmlns:wps="http://schemas.microsoft.com/office/word/2010/wordprocessingShape" mc:Ignorable="w14 w15 w16se w16cid w16 w16cex wp14">
   <w:body>
-    <w:p/>
+    <w:p>
+      <w:pPr>
+        <w:pStyle w:val="Heading3"/>
+      </w:pPr>
+    </w:p>
     <w:sectPr>
       <w:pgSz w:w="12240" w:h="15840"/>
       <w:pgMar w:top="720" w:right="720" w:bottom="720" w:left="720" w:header="720" w:footer="720" w:gutter="0"/>
@@ -848,11 +852,6 @@
     <w:lsdException w:name="Book Title" w:uiPriority="33" w:qFormat="1"/>
     <w:lsdException w:name="Bibliography" w:semiHidden="1" w:uiPriority="37" w:unhideWhenUsed="1"/>
     <w:lsdException w:name="TOC Heading" w:semiHidden="1" w:uiPriority="39" w:unhideWhenUsed="1" w:qFormat="1"/>
-    <w:lsdException w:name="Plain Table 5" w:semiHidden="1" w:unhideWhenUsed="1"/>
-    <w:lsdException w:name="Grid Table Light" w:semiHidden="1" w:unhideWhenUsed="1"/>
-    <w:lsdException w:name="Grid Table 1 Light" w:semiHidden="1" w:unhideWhenUsed="1"/>
-    <w:lsdException w:name="Grid Table 2" w:semiHidden="1" w:unhideWhenUsed="1"/>
-    <w:lsdException w:name="Grid Table 3" w:semiHidden="1" w:unhideWhenUsed="1"/>
     <w:lsdException w:name="Grid Table 4" w:uiPriority="49"/>
     <w:lsdException w:name="Grid Table 5 Dark" w:uiPriority="50"/>
     <w:lsdException w:name="Grid Table 6 Colorful" w:uiPriority="51"/>
@@ -1014,6 +1013,28 @@
       <w:szCs w:val="26"/>
     </w:rPr>
   </w:style>
+  <w:style w:type="paragraph" w:styleId="Heading3">
+    <w:name w:val="heading 3"/>
+    <w:basedOn w:val="Normal"/>
+    <w:next w:val="Normal"/>
+    <w:link w:val="Heading3Char"/>
+    <w:uiPriority w:val="9"/>
+    <w:unhideWhenUsed/>
+    <w:qFormat/>
+    <w:rsid w:val="009378B6"/>
+    <w:pPr>
+      <w:keepNext/>
+      <w:keepLines/>
+      <w:spacing w:before="40" w:after="0"/>
+      <w:outlineLvl w:val="2"/>
+    </w:pPr>
+    <w:rPr>
+      <w:rFonts w:eastAsiaTheme="majorEastAsia" w:cstheme="majorBidi"/>
+      <w:b/>
+      <w:color w:val="243F60" w:themeColor="accent1" w:themeShade="7F"/>
+      <w:u w:val="single"/>
+    </w:rPr>
+  </w:style>
   <w:style w:type="character" w:default="1" w:styleId="DefaultParagraphFont">
     <w:name w:val="Default Paragraph Font"/>
     <w:uiPriority w:val="1"/>
@@ -1252,6 +1273,22 @@
       <w:spacing w:after="0"/>
       <w:ind w:left="720"/>
     </w:pPr>
+  </w:style>
+  <w:style w:type="character" w:customStyle="1" w:styleId="Heading3Char">
+    <w:name w:val="Heading 3 Char"/>
+    <w:basedOn w:val="DefaultParagraphFont"/>
+    <w:link w:val="Heading3"/>
+    <w:uiPriority w:val="9"/>
+    <w:rsid w:val="009378B6"/>
+    <w:rPr>
+      <w:rFonts w:ascii="Arial" w:eastAsiaTheme="majorEastAsia" w:hAnsi="Arial" w:cstheme="majorBidi"/>
+      <w:b/>
+      <w:color w:val="243F60" w:themeColor="accent1" w:themeShade="7F"/>
+      <w:sz w:val="22"/>
+      <w:szCs w:val="24"/>
+      <w:u w:val="single"/>
+      <w:lang w:eastAsia="en-US"/>
+    </w:rPr>
   </w:style>
 </w:styles>
 </file>

</xml_diff>

<commit_message>
Fix formatting and make template.docx a dependency
</commit_message>
<xml_diff>
--- a/template.docx
+++ b/template.docx
@@ -203,26 +203,154 @@
     </w:lvl>
   </w:abstractNum>
   <w:abstractNum w:abstractNumId="2" w15:restartNumberingAfterBreak="0">
-    <w:nsid w:val="FFFFFF83"/>
+    <w:nsid w:val="FFFFFF7C"/>
     <w:multiLevelType w:val="singleLevel"/>
-    <w:tmpl w:val="58C628EE"/>
+    <w:tmpl w:val="8FE004EE"/>
     <w:lvl w:ilvl="0">
       <w:start w:val="1"/>
+      <w:numFmt w:val="decimal"/>
+      <w:lvlText w:val="%1."/>
+      <w:lvlJc w:val="left"/>
+      <w:pPr>
+        <w:tabs>
+          <w:tab w:val="num" w:pos="1800"/>
+        </w:tabs>
+        <w:ind w:left="1800" w:hanging="360"/>
+      </w:pPr>
+    </w:lvl>
+  </w:abstractNum>
+  <w:abstractNum w:abstractNumId="3" w15:restartNumberingAfterBreak="0">
+    <w:nsid w:val="FFFFFF7D"/>
+    <w:multiLevelType w:val="singleLevel"/>
+    <w:tmpl w:val="7EDADB2A"/>
+    <w:lvl w:ilvl="0">
+      <w:start w:val="1"/>
+      <w:numFmt w:val="decimal"/>
+      <w:lvlText w:val="%1."/>
+      <w:lvlJc w:val="left"/>
+      <w:pPr>
+        <w:tabs>
+          <w:tab w:val="num" w:pos="1440"/>
+        </w:tabs>
+        <w:ind w:left="1440" w:hanging="360"/>
+      </w:pPr>
+    </w:lvl>
+  </w:abstractNum>
+  <w:abstractNum w:abstractNumId="4" w15:restartNumberingAfterBreak="0">
+    <w:nsid w:val="FFFFFF7E"/>
+    <w:multiLevelType w:val="singleLevel"/>
+    <w:tmpl w:val="5DB8BE66"/>
+    <w:lvl w:ilvl="0">
+      <w:start w:val="1"/>
+      <w:numFmt w:val="decimal"/>
+      <w:lvlText w:val="%1."/>
+      <w:lvlJc w:val="left"/>
+      <w:pPr>
+        <w:tabs>
+          <w:tab w:val="num" w:pos="1080"/>
+        </w:tabs>
+        <w:ind w:left="1080" w:hanging="360"/>
+      </w:pPr>
+    </w:lvl>
+  </w:abstractNum>
+  <w:abstractNum w:abstractNumId="5" w15:restartNumberingAfterBreak="0">
+    <w:nsid w:val="FFFFFF7F"/>
+    <w:multiLevelType w:val="singleLevel"/>
+    <w:tmpl w:val="FCA269C0"/>
+    <w:lvl w:ilvl="0">
+      <w:start w:val="1"/>
+      <w:numFmt w:val="decimal"/>
+      <w:lvlText w:val="%1."/>
+      <w:lvlJc w:val="left"/>
+      <w:pPr>
+        <w:tabs>
+          <w:tab w:val="num" w:pos="720"/>
+        </w:tabs>
+        <w:ind w:left="720" w:hanging="360"/>
+      </w:pPr>
+    </w:lvl>
+  </w:abstractNum>
+  <w:abstractNum w:abstractNumId="6" w15:restartNumberingAfterBreak="0">
+    <w:nsid w:val="FFFFFF80"/>
+    <w:multiLevelType w:val="singleLevel"/>
+    <w:tmpl w:val="53CAC00A"/>
+    <w:lvl w:ilvl="0">
+      <w:start w:val="1"/>
       <w:numFmt w:val="bullet"/>
       <w:lvlText w:val=""/>
       <w:lvlJc w:val="left"/>
       <w:pPr>
         <w:tabs>
-          <w:tab w:val="num" w:pos="720"/>
-        </w:tabs>
-        <w:ind w:left="720" w:hanging="360"/>
+          <w:tab w:val="num" w:pos="1800"/>
+        </w:tabs>
+        <w:ind w:left="1800" w:hanging="360"/>
       </w:pPr>
       <w:rPr>
         <w:rFonts w:ascii="Symbol" w:hAnsi="Symbol" w:hint="default"/>
       </w:rPr>
     </w:lvl>
   </w:abstractNum>
-  <w:abstractNum w:abstractNumId="3" w15:restartNumberingAfterBreak="0">
+  <w:abstractNum w:abstractNumId="7" w15:restartNumberingAfterBreak="0">
+    <w:nsid w:val="FFFFFF81"/>
+    <w:multiLevelType w:val="singleLevel"/>
+    <w:tmpl w:val="BF42FB28"/>
+    <w:lvl w:ilvl="0">
+      <w:start w:val="1"/>
+      <w:numFmt w:val="bullet"/>
+      <w:lvlText w:val=""/>
+      <w:lvlJc w:val="left"/>
+      <w:pPr>
+        <w:tabs>
+          <w:tab w:val="num" w:pos="1440"/>
+        </w:tabs>
+        <w:ind w:left="1440" w:hanging="360"/>
+      </w:pPr>
+      <w:rPr>
+        <w:rFonts w:ascii="Symbol" w:hAnsi="Symbol" w:hint="default"/>
+      </w:rPr>
+    </w:lvl>
+  </w:abstractNum>
+  <w:abstractNum w:abstractNumId="8" w15:restartNumberingAfterBreak="0">
+    <w:nsid w:val="FFFFFF82"/>
+    <w:multiLevelType w:val="singleLevel"/>
+    <w:tmpl w:val="E4DEBF60"/>
+    <w:lvl w:ilvl="0">
+      <w:start w:val="1"/>
+      <w:numFmt w:val="bullet"/>
+      <w:lvlText w:val=""/>
+      <w:lvlJc w:val="left"/>
+      <w:pPr>
+        <w:tabs>
+          <w:tab w:val="num" w:pos="1080"/>
+        </w:tabs>
+        <w:ind w:left="1080" w:hanging="360"/>
+      </w:pPr>
+      <w:rPr>
+        <w:rFonts w:ascii="Symbol" w:hAnsi="Symbol" w:hint="default"/>
+      </w:rPr>
+    </w:lvl>
+  </w:abstractNum>
+  <w:abstractNum w:abstractNumId="9" w15:restartNumberingAfterBreak="0">
+    <w:nsid w:val="FFFFFF83"/>
+    <w:multiLevelType w:val="singleLevel"/>
+    <w:tmpl w:val="7BB4418E"/>
+    <w:lvl w:ilvl="0">
+      <w:start w:val="1"/>
+      <w:numFmt w:val="bullet"/>
+      <w:lvlText w:val=""/>
+      <w:lvlJc w:val="left"/>
+      <w:pPr>
+        <w:tabs>
+          <w:tab w:val="num" w:pos="720"/>
+        </w:tabs>
+        <w:ind w:left="720" w:hanging="360"/>
+      </w:pPr>
+      <w:rPr>
+        <w:rFonts w:ascii="Symbol" w:hAnsi="Symbol" w:hint="default"/>
+      </w:rPr>
+    </w:lvl>
+  </w:abstractNum>
+  <w:abstractNum w:abstractNumId="10" w15:restartNumberingAfterBreak="0">
     <w:nsid w:val="FFFFFF88"/>
     <w:multiLevelType w:val="singleLevel"/>
     <w:tmpl w:val="718C6ED0"/>
@@ -240,7 +368,7 @@
       </w:pPr>
     </w:lvl>
   </w:abstractNum>
-  <w:abstractNum w:abstractNumId="4" w15:restartNumberingAfterBreak="0">
+  <w:abstractNum w:abstractNumId="11" w15:restartNumberingAfterBreak="0">
     <w:nsid w:val="FFFFFF89"/>
     <w:multiLevelType w:val="singleLevel"/>
     <w:tmpl w:val="9C84EAA6"/>
@@ -261,7 +389,7 @@
       </w:rPr>
     </w:lvl>
   </w:abstractNum>
-  <w:abstractNum w:abstractNumId="5" w15:restartNumberingAfterBreak="0">
+  <w:abstractNum w:abstractNumId="12" w15:restartNumberingAfterBreak="0">
     <w:nsid w:val="0D565410"/>
     <w:multiLevelType w:val="hybridMultilevel"/>
     <w:tmpl w:val="5D54E45E"/>
@@ -374,7 +502,7 @@
       </w:rPr>
     </w:lvl>
   </w:abstractNum>
-  <w:abstractNum w:abstractNumId="6" w15:restartNumberingAfterBreak="0">
+  <w:abstractNum w:abstractNumId="13" w15:restartNumberingAfterBreak="0">
     <w:nsid w:val="47566BC7"/>
     <w:multiLevelType w:val="multilevel"/>
     <w:tmpl w:val="0409001D"/>
@@ -460,7 +588,7 @@
       </w:pPr>
     </w:lvl>
   </w:abstractNum>
-  <w:abstractNum w:abstractNumId="7" w15:restartNumberingAfterBreak="0">
+  <w:abstractNum w:abstractNumId="14" w15:restartNumberingAfterBreak="0">
     <w:nsid w:val="536E5C0E"/>
     <w:multiLevelType w:val="multilevel"/>
     <w:tmpl w:val="0409001F"/>
@@ -553,22 +681,43 @@
     <w:abstractNumId w:val="0"/>
   </w:num>
   <w:num w:numId="3">
+    <w:abstractNumId w:val="9"/>
+  </w:num>
+  <w:num w:numId="4">
+    <w:abstractNumId w:val="11"/>
+  </w:num>
+  <w:num w:numId="5">
+    <w:abstractNumId w:val="10"/>
+  </w:num>
+  <w:num w:numId="6">
+    <w:abstractNumId w:val="13"/>
+  </w:num>
+  <w:num w:numId="7">
+    <w:abstractNumId w:val="14"/>
+  </w:num>
+  <w:num w:numId="8">
+    <w:abstractNumId w:val="12"/>
+  </w:num>
+  <w:num w:numId="9">
     <w:abstractNumId w:val="2"/>
   </w:num>
-  <w:num w:numId="4">
+  <w:num w:numId="10">
+    <w:abstractNumId w:val="3"/>
+  </w:num>
+  <w:num w:numId="11">
     <w:abstractNumId w:val="4"/>
   </w:num>
-  <w:num w:numId="5">
-    <w:abstractNumId w:val="3"/>
+  <w:num w:numId="12">
+    <w:abstractNumId w:val="5"/>
   </w:num>
-  <w:num w:numId="6">
+  <w:num w:numId="13">
     <w:abstractNumId w:val="6"/>
   </w:num>
-  <w:num w:numId="7">
+  <w:num w:numId="14">
     <w:abstractNumId w:val="7"/>
   </w:num>
-  <w:num w:numId="8">
-    <w:abstractNumId w:val="5"/>
+  <w:num w:numId="15">
+    <w:abstractNumId w:val="8"/>
   </w:num>
 </w:numbering>
 </file>
@@ -1021,7 +1170,7 @@
     <w:uiPriority w:val="9"/>
     <w:unhideWhenUsed/>
     <w:qFormat/>
-    <w:rsid w:val="009378B6"/>
+    <w:rsid w:val="00AC76FB"/>
     <w:pPr>
       <w:keepNext/>
       <w:keepLines/>
@@ -1031,7 +1180,7 @@
     <w:rPr>
       <w:rFonts w:eastAsiaTheme="majorEastAsia" w:cstheme="majorBidi"/>
       <w:b/>
-      <w:color w:val="243F60" w:themeColor="accent1" w:themeShade="7F"/>
+      <w:color w:val="000000" w:themeColor="text1"/>
       <w:u w:val="single"/>
     </w:rPr>
   </w:style>
@@ -1279,11 +1428,11 @@
     <w:basedOn w:val="DefaultParagraphFont"/>
     <w:link w:val="Heading3"/>
     <w:uiPriority w:val="9"/>
-    <w:rsid w:val="009378B6"/>
+    <w:rsid w:val="00AC76FB"/>
     <w:rPr>
       <w:rFonts w:ascii="Arial" w:eastAsiaTheme="majorEastAsia" w:hAnsi="Arial" w:cstheme="majorBidi"/>
       <w:b/>
-      <w:color w:val="243F60" w:themeColor="accent1" w:themeShade="7F"/>
+      <w:color w:val="000000" w:themeColor="text1"/>
       <w:sz w:val="22"/>
       <w:szCs w:val="24"/>
       <w:u w:val="single"/>

</xml_diff>